<commit_message>
Fix word and pdf for migrant
</commit_message>
<xml_diff>
--- a/migrant/static/word/migrant/template.docx
+++ b/migrant/static/word/migrant/template.docx
@@ -54,7 +54,21 @@
               <w:rPr>
                 <w:lang w:val="en-US"/>
               </w:rPr>
-              <w:t>{{case|var_verbose_name(”id”)}}</w:t>
+              <w:t>{{</w:t>
+            </w:r>
+            <w:proofErr w:type="spellStart"/>
+            <w:r>
+              <w:rPr>
+                <w:lang w:val="en-US"/>
+              </w:rPr>
+              <w:t>case|var_verbose_name</w:t>
+            </w:r>
+            <w:proofErr w:type="spellEnd"/>
+            <w:r>
+              <w:rPr>
+                <w:lang w:val="en-US"/>
+              </w:rPr>
+              <w:t>(”id”)}}</w:t>
             </w:r>
           </w:p>
         </w:tc>
@@ -68,11 +82,19 @@
                 <w:lang w:val="en-US"/>
               </w:rPr>
             </w:pPr>
-            <w:r>
-              <w:rPr>
-                <w:lang w:val="en-US"/>
-              </w:rPr>
-              <w:t>{{ case.id }}</w:t>
+            <w:proofErr w:type="gramStart"/>
+            <w:r>
+              <w:rPr>
+                <w:lang w:val="en-US"/>
+              </w:rPr>
+              <w:t>{{ case.id</w:t>
+            </w:r>
+            <w:proofErr w:type="gramEnd"/>
+            <w:r>
+              <w:rPr>
+                <w:lang w:val="en-US"/>
+              </w:rPr>
+              <w:t xml:space="preserve"> }}</w:t>
             </w:r>
           </w:p>
         </w:tc>
@@ -117,7 +139,43 @@
               <w:rPr>
                 <w:lang w:val="en-US"/>
               </w:rPr>
-              <w:t>{{case|var_verbose_name(”case_name”)}}</w:t>
+              <w:t>{{</w:t>
+            </w:r>
+            <w:proofErr w:type="spellStart"/>
+            <w:r>
+              <w:rPr>
+                <w:lang w:val="en-US"/>
+              </w:rPr>
+              <w:t>case|var_verbose_name</w:t>
+            </w:r>
+            <w:proofErr w:type="spellEnd"/>
+            <w:proofErr w:type="gramStart"/>
+            <w:r>
+              <w:rPr>
+                <w:lang w:val="en-US"/>
+              </w:rPr>
+              <w:t>(”</w:t>
+            </w:r>
+            <w:proofErr w:type="spellStart"/>
+            <w:r>
+              <w:rPr>
+                <w:lang w:val="en-US"/>
+              </w:rPr>
+              <w:t>case</w:t>
+            </w:r>
+            <w:proofErr w:type="gramEnd"/>
+            <w:r>
+              <w:rPr>
+                <w:lang w:val="en-US"/>
+              </w:rPr>
+              <w:t>_name</w:t>
+            </w:r>
+            <w:proofErr w:type="spellEnd"/>
+            <w:r>
+              <w:rPr>
+                <w:lang w:val="en-US"/>
+              </w:rPr>
+              <w:t>”)}}</w:t>
             </w:r>
           </w:p>
         </w:tc>
@@ -131,11 +189,33 @@
                 <w:lang w:val="en-US"/>
               </w:rPr>
             </w:pPr>
-            <w:r>
-              <w:rPr>
-                <w:lang w:val="en-US"/>
-              </w:rPr>
-              <w:t>{{ case.case_name }}</w:t>
+            <w:proofErr w:type="gramStart"/>
+            <w:r>
+              <w:rPr>
+                <w:lang w:val="en-US"/>
+              </w:rPr>
+              <w:t xml:space="preserve">{{ </w:t>
+            </w:r>
+            <w:proofErr w:type="spellStart"/>
+            <w:r>
+              <w:rPr>
+                <w:lang w:val="en-US"/>
+              </w:rPr>
+              <w:t>case</w:t>
+            </w:r>
+            <w:proofErr w:type="gramEnd"/>
+            <w:r>
+              <w:rPr>
+                <w:lang w:val="en-US"/>
+              </w:rPr>
+              <w:t>.case_name</w:t>
+            </w:r>
+            <w:proofErr w:type="spellEnd"/>
+            <w:r>
+              <w:rPr>
+                <w:lang w:val="en-US"/>
+              </w:rPr>
+              <w:t xml:space="preserve"> }}</w:t>
             </w:r>
           </w:p>
         </w:tc>
@@ -180,14 +260,38 @@
               <w:rPr>
                 <w:lang w:val="en-US"/>
               </w:rPr>
-              <w:t>{{case|var_verbose_name(”</w:t>
-            </w:r>
-            <w:r>
-              <w:rPr>
-                <w:lang w:val="en-US"/>
-              </w:rPr>
-              <w:t>date_create</w:t>
-            </w:r>
+              <w:t>{{</w:t>
+            </w:r>
+            <w:proofErr w:type="spellStart"/>
+            <w:r>
+              <w:rPr>
+                <w:lang w:val="en-US"/>
+              </w:rPr>
+              <w:t>case|var_verbose_name</w:t>
+            </w:r>
+            <w:proofErr w:type="spellEnd"/>
+            <w:proofErr w:type="gramStart"/>
+            <w:r>
+              <w:rPr>
+                <w:lang w:val="en-US"/>
+              </w:rPr>
+              <w:t>(”</w:t>
+            </w:r>
+            <w:proofErr w:type="spellStart"/>
+            <w:r>
+              <w:rPr>
+                <w:lang w:val="en-US"/>
+              </w:rPr>
+              <w:t>date</w:t>
+            </w:r>
+            <w:proofErr w:type="gramEnd"/>
+            <w:r>
+              <w:rPr>
+                <w:lang w:val="en-US"/>
+              </w:rPr>
+              <w:t>_create</w:t>
+            </w:r>
+            <w:proofErr w:type="spellEnd"/>
             <w:r>
               <w:rPr>
                 <w:lang w:val="en-US"/>
@@ -206,11 +310,33 @@
                 <w:lang w:val="en-US"/>
               </w:rPr>
             </w:pPr>
-            <w:r>
-              <w:rPr>
-                <w:lang w:val="en-US"/>
-              </w:rPr>
-              <w:t>{{ case.date_create }}</w:t>
+            <w:proofErr w:type="gramStart"/>
+            <w:r>
+              <w:rPr>
+                <w:lang w:val="en-US"/>
+              </w:rPr>
+              <w:t xml:space="preserve">{{ </w:t>
+            </w:r>
+            <w:proofErr w:type="spellStart"/>
+            <w:r>
+              <w:rPr>
+                <w:lang w:val="en-US"/>
+              </w:rPr>
+              <w:t>case</w:t>
+            </w:r>
+            <w:proofErr w:type="gramEnd"/>
+            <w:r>
+              <w:rPr>
+                <w:lang w:val="en-US"/>
+              </w:rPr>
+              <w:t>.date_create</w:t>
+            </w:r>
+            <w:proofErr w:type="spellEnd"/>
+            <w:r>
+              <w:rPr>
+                <w:lang w:val="en-US"/>
+              </w:rPr>
+              <w:t xml:space="preserve"> }}</w:t>
             </w:r>
           </w:p>
         </w:tc>
@@ -255,14 +381,38 @@
               <w:rPr>
                 <w:lang w:val="en-US"/>
               </w:rPr>
-              <w:t>{{case|var_verbose_name(”</w:t>
-            </w:r>
-            <w:r>
-              <w:rPr>
-                <w:lang w:val="en-US"/>
-              </w:rPr>
-              <w:t>date_update</w:t>
-            </w:r>
+              <w:t>{{</w:t>
+            </w:r>
+            <w:proofErr w:type="spellStart"/>
+            <w:r>
+              <w:rPr>
+                <w:lang w:val="en-US"/>
+              </w:rPr>
+              <w:t>case|var_verbose_name</w:t>
+            </w:r>
+            <w:proofErr w:type="spellEnd"/>
+            <w:proofErr w:type="gramStart"/>
+            <w:r>
+              <w:rPr>
+                <w:lang w:val="en-US"/>
+              </w:rPr>
+              <w:t>(”</w:t>
+            </w:r>
+            <w:proofErr w:type="spellStart"/>
+            <w:r>
+              <w:rPr>
+                <w:lang w:val="en-US"/>
+              </w:rPr>
+              <w:t>date</w:t>
+            </w:r>
+            <w:proofErr w:type="gramEnd"/>
+            <w:r>
+              <w:rPr>
+                <w:lang w:val="en-US"/>
+              </w:rPr>
+              <w:t>_update</w:t>
+            </w:r>
+            <w:proofErr w:type="spellEnd"/>
             <w:r>
               <w:rPr>
                 <w:lang w:val="en-US"/>
@@ -281,11 +431,33 @@
                 <w:lang w:val="en-US"/>
               </w:rPr>
             </w:pPr>
-            <w:r>
-              <w:rPr>
-                <w:lang w:val="en-US"/>
-              </w:rPr>
-              <w:t>{{ case.date_update }}</w:t>
+            <w:proofErr w:type="gramStart"/>
+            <w:r>
+              <w:rPr>
+                <w:lang w:val="en-US"/>
+              </w:rPr>
+              <w:t xml:space="preserve">{{ </w:t>
+            </w:r>
+            <w:proofErr w:type="spellStart"/>
+            <w:r>
+              <w:rPr>
+                <w:lang w:val="en-US"/>
+              </w:rPr>
+              <w:t>case</w:t>
+            </w:r>
+            <w:proofErr w:type="gramEnd"/>
+            <w:r>
+              <w:rPr>
+                <w:lang w:val="en-US"/>
+              </w:rPr>
+              <w:t>.date_update</w:t>
+            </w:r>
+            <w:proofErr w:type="spellEnd"/>
+            <w:r>
+              <w:rPr>
+                <w:lang w:val="en-US"/>
+              </w:rPr>
+              <w:t xml:space="preserve"> }}</w:t>
             </w:r>
           </w:p>
         </w:tc>
@@ -330,7 +502,22 @@
               <w:rPr>
                 <w:lang w:val="en-US"/>
               </w:rPr>
-              <w:t>{{case|var_verbose_name(”</w:t>
+              <w:t>{{</w:t>
+            </w:r>
+            <w:proofErr w:type="spellStart"/>
+            <w:r>
+              <w:rPr>
+                <w:lang w:val="en-US"/>
+              </w:rPr>
+              <w:t>case|var_verbose_name</w:t>
+            </w:r>
+            <w:proofErr w:type="spellEnd"/>
+            <w:proofErr w:type="gramStart"/>
+            <w:r>
+              <w:rPr>
+                <w:lang w:val="en-US"/>
+              </w:rPr>
+              <w:t>(”</w:t>
             </w:r>
             <w:r>
               <w:rPr>
@@ -338,6 +525,7 @@
               </w:rPr>
               <w:t>country</w:t>
             </w:r>
+            <w:proofErr w:type="gramEnd"/>
             <w:r>
               <w:rPr>
                 <w:lang w:val="en-US"/>
@@ -362,11 +550,33 @@
                 <w:lang w:val="en-US"/>
               </w:rPr>
             </w:pPr>
-            <w:r>
-              <w:rPr>
-                <w:lang w:val="en-US"/>
-              </w:rPr>
-              <w:t>{{ case.country }}</w:t>
+            <w:proofErr w:type="gramStart"/>
+            <w:r>
+              <w:rPr>
+                <w:lang w:val="en-US"/>
+              </w:rPr>
+              <w:t xml:space="preserve">{{ </w:t>
+            </w:r>
+            <w:proofErr w:type="spellStart"/>
+            <w:r>
+              <w:rPr>
+                <w:lang w:val="en-US"/>
+              </w:rPr>
+              <w:t>case</w:t>
+            </w:r>
+            <w:proofErr w:type="gramEnd"/>
+            <w:r>
+              <w:rPr>
+                <w:lang w:val="en-US"/>
+              </w:rPr>
+              <w:t>.country</w:t>
+            </w:r>
+            <w:proofErr w:type="spellEnd"/>
+            <w:r>
+              <w:rPr>
+                <w:lang w:val="en-US"/>
+              </w:rPr>
+              <w:t xml:space="preserve"> }}</w:t>
             </w:r>
           </w:p>
         </w:tc>
@@ -411,7 +621,22 @@
               <w:rPr>
                 <w:lang w:val="en-US"/>
               </w:rPr>
-              <w:t>{{case|var_verbose_name(”</w:t>
+              <w:t>{{</w:t>
+            </w:r>
+            <w:proofErr w:type="spellStart"/>
+            <w:r>
+              <w:rPr>
+                <w:lang w:val="en-US"/>
+              </w:rPr>
+              <w:t>case|var_verbose_name</w:t>
+            </w:r>
+            <w:proofErr w:type="spellEnd"/>
+            <w:proofErr w:type="gramStart"/>
+            <w:r>
+              <w:rPr>
+                <w:lang w:val="en-US"/>
+              </w:rPr>
+              <w:t>(”</w:t>
             </w:r>
             <w:r>
               <w:rPr>
@@ -419,6 +644,7 @@
               </w:rPr>
               <w:t>region</w:t>
             </w:r>
+            <w:proofErr w:type="gramEnd"/>
             <w:r>
               <w:rPr>
                 <w:lang w:val="en-US"/>
@@ -437,11 +663,33 @@
                 <w:lang w:val="en-US"/>
               </w:rPr>
             </w:pPr>
-            <w:r>
-              <w:rPr>
-                <w:lang w:val="en-US"/>
-              </w:rPr>
-              <w:t>{{ case.region }}</w:t>
+            <w:proofErr w:type="gramStart"/>
+            <w:r>
+              <w:rPr>
+                <w:lang w:val="en-US"/>
+              </w:rPr>
+              <w:t xml:space="preserve">{{ </w:t>
+            </w:r>
+            <w:proofErr w:type="spellStart"/>
+            <w:r>
+              <w:rPr>
+                <w:lang w:val="en-US"/>
+              </w:rPr>
+              <w:t>case</w:t>
+            </w:r>
+            <w:proofErr w:type="gramEnd"/>
+            <w:r>
+              <w:rPr>
+                <w:lang w:val="en-US"/>
+              </w:rPr>
+              <w:t>.region</w:t>
+            </w:r>
+            <w:proofErr w:type="spellEnd"/>
+            <w:r>
+              <w:rPr>
+                <w:lang w:val="en-US"/>
+              </w:rPr>
+              <w:t xml:space="preserve"> }}</w:t>
             </w:r>
           </w:p>
         </w:tc>
@@ -486,14 +734,38 @@
               <w:rPr>
                 <w:lang w:val="en-US"/>
               </w:rPr>
-              <w:t>{{case|var_verbose_name(”</w:t>
-            </w:r>
-            <w:r>
-              <w:rPr>
-                <w:lang w:val="en-US"/>
-              </w:rPr>
-              <w:t>victim_status</w:t>
-            </w:r>
+              <w:t>{{</w:t>
+            </w:r>
+            <w:proofErr w:type="spellStart"/>
+            <w:r>
+              <w:rPr>
+                <w:lang w:val="en-US"/>
+              </w:rPr>
+              <w:t>case|var_verbose_name</w:t>
+            </w:r>
+            <w:proofErr w:type="spellEnd"/>
+            <w:proofErr w:type="gramStart"/>
+            <w:r>
+              <w:rPr>
+                <w:lang w:val="en-US"/>
+              </w:rPr>
+              <w:t>(”</w:t>
+            </w:r>
+            <w:proofErr w:type="spellStart"/>
+            <w:r>
+              <w:rPr>
+                <w:lang w:val="en-US"/>
+              </w:rPr>
+              <w:t>victim</w:t>
+            </w:r>
+            <w:proofErr w:type="gramEnd"/>
+            <w:r>
+              <w:rPr>
+                <w:lang w:val="en-US"/>
+              </w:rPr>
+              <w:t>_status</w:t>
+            </w:r>
+            <w:proofErr w:type="spellEnd"/>
             <w:r>
               <w:rPr>
                 <w:lang w:val="en-US"/>
@@ -512,11 +784,33 @@
                 <w:lang w:val="en-US"/>
               </w:rPr>
             </w:pPr>
-            <w:r>
-              <w:rPr>
-                <w:lang w:val="en-US"/>
-              </w:rPr>
-              <w:t>{{ case.victim_status }}</w:t>
+            <w:proofErr w:type="gramStart"/>
+            <w:r>
+              <w:rPr>
+                <w:lang w:val="en-US"/>
+              </w:rPr>
+              <w:t xml:space="preserve">{{ </w:t>
+            </w:r>
+            <w:proofErr w:type="spellStart"/>
+            <w:r>
+              <w:rPr>
+                <w:lang w:val="en-US"/>
+              </w:rPr>
+              <w:t>case</w:t>
+            </w:r>
+            <w:proofErr w:type="gramEnd"/>
+            <w:r>
+              <w:rPr>
+                <w:lang w:val="en-US"/>
+              </w:rPr>
+              <w:t>.victim_status</w:t>
+            </w:r>
+            <w:proofErr w:type="spellEnd"/>
+            <w:r>
+              <w:rPr>
+                <w:lang w:val="en-US"/>
+              </w:rPr>
+              <w:t xml:space="preserve"> }}</w:t>
             </w:r>
           </w:p>
         </w:tc>
@@ -561,14 +855,32 @@
               <w:rPr>
                 <w:lang w:val="en-US"/>
               </w:rPr>
-              <w:t>{{case|var_verbose_name(”</w:t>
-            </w:r>
+              <w:t>{{</w:t>
+            </w:r>
+            <w:proofErr w:type="spellStart"/>
+            <w:r>
+              <w:rPr>
+                <w:lang w:val="en-US"/>
+              </w:rPr>
+              <w:t>case|var_verbose_name</w:t>
+            </w:r>
+            <w:proofErr w:type="spellEnd"/>
+            <w:proofErr w:type="gramStart"/>
+            <w:r>
+              <w:rPr>
+                <w:lang w:val="en-US"/>
+              </w:rPr>
+              <w:t>(”</w:t>
+            </w:r>
+            <w:proofErr w:type="spellStart"/>
             <w:r>
               <w:rPr>
                 <w:lang w:val="en-US"/>
               </w:rPr>
               <w:t>banOnEntry</w:t>
             </w:r>
+            <w:proofErr w:type="spellEnd"/>
+            <w:proofErr w:type="gramEnd"/>
             <w:r>
               <w:rPr>
                 <w:lang w:val="en-US"/>
@@ -587,11 +899,33 @@
                 <w:lang w:val="en-US"/>
               </w:rPr>
             </w:pPr>
-            <w:r>
-              <w:rPr>
-                <w:lang w:val="en-US"/>
-              </w:rPr>
-              <w:t>{{ case.banOnEntry }}</w:t>
+            <w:proofErr w:type="gramStart"/>
+            <w:r>
+              <w:rPr>
+                <w:lang w:val="en-US"/>
+              </w:rPr>
+              <w:t xml:space="preserve">{{ </w:t>
+            </w:r>
+            <w:proofErr w:type="spellStart"/>
+            <w:r>
+              <w:rPr>
+                <w:lang w:val="en-US"/>
+              </w:rPr>
+              <w:t>case</w:t>
+            </w:r>
+            <w:proofErr w:type="gramEnd"/>
+            <w:r>
+              <w:rPr>
+                <w:lang w:val="en-US"/>
+              </w:rPr>
+              <w:t>.banOnEntry</w:t>
+            </w:r>
+            <w:proofErr w:type="spellEnd"/>
+            <w:r>
+              <w:rPr>
+                <w:lang w:val="en-US"/>
+              </w:rPr>
+              <w:t xml:space="preserve"> }}</w:t>
             </w:r>
           </w:p>
         </w:tc>
@@ -636,7 +970,35 @@
               <w:rPr>
                 <w:lang w:val="en-US"/>
               </w:rPr>
-              <w:t>{{case|var_verbose_name(“banned_country”)}}</w:t>
+              <w:t>{{</w:t>
+            </w:r>
+            <w:proofErr w:type="spellStart"/>
+            <w:r>
+              <w:rPr>
+                <w:lang w:val="en-US"/>
+              </w:rPr>
+              <w:t>case|var_verbose_name</w:t>
+            </w:r>
+            <w:proofErr w:type="spellEnd"/>
+            <w:r>
+              <w:rPr>
+                <w:lang w:val="en-US"/>
+              </w:rPr>
+              <w:t>(“</w:t>
+            </w:r>
+            <w:proofErr w:type="spellStart"/>
+            <w:r>
+              <w:rPr>
+                <w:lang w:val="en-US"/>
+              </w:rPr>
+              <w:t>banned_country</w:t>
+            </w:r>
+            <w:proofErr w:type="spellEnd"/>
+            <w:r>
+              <w:rPr>
+                <w:lang w:val="en-US"/>
+              </w:rPr>
+              <w:t>”)}}</w:t>
             </w:r>
           </w:p>
         </w:tc>
@@ -650,12 +1012,36 @@
                 <w:lang w:val="en-US"/>
               </w:rPr>
             </w:pPr>
-            <w:r>
-              <w:rPr>
-                <w:lang w:val="en-US"/>
-              </w:rPr>
-              <w:t>{{ case.banned_country }}</w:t>
-            </w:r>
+            <w:proofErr w:type="gramStart"/>
+            <w:r>
+              <w:rPr>
+                <w:lang w:val="en-US"/>
+              </w:rPr>
+              <w:t xml:space="preserve">{{ </w:t>
+            </w:r>
+            <w:proofErr w:type="spellStart"/>
+            <w:r>
+              <w:rPr>
+                <w:lang w:val="en-US"/>
+              </w:rPr>
+              <w:t>case</w:t>
+            </w:r>
+            <w:proofErr w:type="gramEnd"/>
+            <w:r>
+              <w:rPr>
+                <w:lang w:val="en-US"/>
+              </w:rPr>
+              <w:t>.banned_country</w:t>
+            </w:r>
+            <w:proofErr w:type="spellEnd"/>
+            <w:r>
+              <w:rPr>
+                <w:lang w:val="en-US"/>
+              </w:rPr>
+              <w:t xml:space="preserve"> }}</w:t>
+            </w:r>
+            <w:bookmarkStart w:id="0" w:name="_GoBack"/>
+            <w:bookmarkEnd w:id="0"/>
           </w:p>
         </w:tc>
       </w:tr>
@@ -699,7 +1085,35 @@
               <w:rPr>
                 <w:lang w:val="en-US"/>
               </w:rPr>
-              <w:t>{{case|var_verbose_name(“banOnEntryAnother”)}}</w:t>
+              <w:t>{{</w:t>
+            </w:r>
+            <w:proofErr w:type="spellStart"/>
+            <w:r>
+              <w:rPr>
+                <w:lang w:val="en-US"/>
+              </w:rPr>
+              <w:t>case|var_verbose_name</w:t>
+            </w:r>
+            <w:proofErr w:type="spellEnd"/>
+            <w:r>
+              <w:rPr>
+                <w:lang w:val="en-US"/>
+              </w:rPr>
+              <w:t>(“</w:t>
+            </w:r>
+            <w:proofErr w:type="spellStart"/>
+            <w:r>
+              <w:rPr>
+                <w:lang w:val="en-US"/>
+              </w:rPr>
+              <w:t>banOnEntryAnother</w:t>
+            </w:r>
+            <w:proofErr w:type="spellEnd"/>
+            <w:r>
+              <w:rPr>
+                <w:lang w:val="en-US"/>
+              </w:rPr>
+              <w:t>”)}}</w:t>
             </w:r>
           </w:p>
         </w:tc>
@@ -713,11 +1127,26 @@
                 <w:lang w:val="en-US"/>
               </w:rPr>
             </w:pPr>
-            <w:r>
-              <w:rPr>
-                <w:lang w:val="en-US"/>
-              </w:rPr>
-              <w:t>{{ case.</w:t>
+            <w:proofErr w:type="gramStart"/>
+            <w:r>
+              <w:rPr>
+                <w:lang w:val="en-US"/>
+              </w:rPr>
+              <w:t xml:space="preserve">{{ </w:t>
+            </w:r>
+            <w:proofErr w:type="spellStart"/>
+            <w:r>
+              <w:rPr>
+                <w:lang w:val="en-US"/>
+              </w:rPr>
+              <w:t>case</w:t>
+            </w:r>
+            <w:proofErr w:type="gramEnd"/>
+            <w:r>
+              <w:rPr>
+                <w:lang w:val="en-US"/>
+              </w:rPr>
+              <w:t>.</w:t>
             </w:r>
             <w:r>
               <w:rPr>
@@ -725,6 +1154,7 @@
               </w:rPr>
               <w:t>banOnEntryAnother</w:t>
             </w:r>
+            <w:proofErr w:type="spellEnd"/>
             <w:r>
               <w:rPr>
                 <w:lang w:val="en-US"/>
@@ -774,7 +1204,21 @@
               <w:rPr>
                 <w:lang w:val="en-US"/>
               </w:rPr>
-              <w:t>{{case|var_verbose_name(“source”)}}</w:t>
+              <w:t>{{</w:t>
+            </w:r>
+            <w:proofErr w:type="spellStart"/>
+            <w:r>
+              <w:rPr>
+                <w:lang w:val="en-US"/>
+              </w:rPr>
+              <w:t>case|var_verbose_name</w:t>
+            </w:r>
+            <w:proofErr w:type="spellEnd"/>
+            <w:r>
+              <w:rPr>
+                <w:lang w:val="en-US"/>
+              </w:rPr>
+              <w:t>(“source”)}}</w:t>
             </w:r>
           </w:p>
         </w:tc>
@@ -792,19 +1236,55 @@
               <w:rPr>
                 <w:lang w:val="en-US"/>
               </w:rPr>
-              <w:t>{{ case.</w:t>
-            </w:r>
-            <w:r>
-              <w:rPr>
-                <w:lang w:val="en-US"/>
-              </w:rPr>
-              <w:t>source</w:t>
-            </w:r>
-            <w:r>
-              <w:rPr>
-                <w:lang w:val="en-US"/>
-              </w:rPr>
-              <w:t xml:space="preserve"> }}</w:t>
+              <w:t>{% for item in source %}</w:t>
+            </w:r>
+          </w:p>
+          <w:p>
+            <w:pPr>
+              <w:rPr>
+                <w:lang w:val="en-US"/>
+              </w:rPr>
+            </w:pPr>
+            <w:proofErr w:type="gramStart"/>
+            <w:r>
+              <w:rPr>
+                <w:lang w:val="en-US"/>
+              </w:rPr>
+              <w:t>{{ item.name</w:t>
+            </w:r>
+            <w:proofErr w:type="gramEnd"/>
+            <w:r>
+              <w:rPr>
+                <w:lang w:val="en-US"/>
+              </w:rPr>
+              <w:t>}}</w:t>
+            </w:r>
+          </w:p>
+          <w:p>
+            <w:pPr>
+              <w:rPr>
+                <w:lang w:val="en-US"/>
+              </w:rPr>
+            </w:pPr>
+            <w:r>
+              <w:rPr>
+                <w:lang w:val="en-US"/>
+              </w:rPr>
+              <w:t xml:space="preserve">{% </w:t>
+            </w:r>
+            <w:proofErr w:type="spellStart"/>
+            <w:r>
+              <w:rPr>
+                <w:lang w:val="en-US"/>
+              </w:rPr>
+              <w:t>endfor</w:t>
+            </w:r>
+            <w:proofErr w:type="spellEnd"/>
+            <w:r>
+              <w:rPr>
+                <w:lang w:val="en-US"/>
+              </w:rPr>
+              <w:t xml:space="preserve"> %}</w:t>
             </w:r>
           </w:p>
         </w:tc>
@@ -849,7 +1329,35 @@
               <w:rPr>
                 <w:lang w:val="en-US"/>
               </w:rPr>
-              <w:t>{{case|var_verbose_name(“source_url”)}}</w:t>
+              <w:t>{{</w:t>
+            </w:r>
+            <w:proofErr w:type="spellStart"/>
+            <w:r>
+              <w:rPr>
+                <w:lang w:val="en-US"/>
+              </w:rPr>
+              <w:t>case|var_verbose_name</w:t>
+            </w:r>
+            <w:proofErr w:type="spellEnd"/>
+            <w:r>
+              <w:rPr>
+                <w:lang w:val="en-US"/>
+              </w:rPr>
+              <w:t>(“</w:t>
+            </w:r>
+            <w:proofErr w:type="spellStart"/>
+            <w:r>
+              <w:rPr>
+                <w:lang w:val="en-US"/>
+              </w:rPr>
+              <w:t>source_url</w:t>
+            </w:r>
+            <w:proofErr w:type="spellEnd"/>
+            <w:r>
+              <w:rPr>
+                <w:lang w:val="en-US"/>
+              </w:rPr>
+              <w:t>”)}}</w:t>
             </w:r>
           </w:p>
         </w:tc>
@@ -863,11 +1371,26 @@
                 <w:lang w:val="en-US"/>
               </w:rPr>
             </w:pPr>
-            <w:r>
-              <w:rPr>
-                <w:lang w:val="en-US"/>
-              </w:rPr>
-              <w:t>{{ case.</w:t>
+            <w:proofErr w:type="gramStart"/>
+            <w:r>
+              <w:rPr>
+                <w:lang w:val="en-US"/>
+              </w:rPr>
+              <w:t xml:space="preserve">{{ </w:t>
+            </w:r>
+            <w:proofErr w:type="spellStart"/>
+            <w:r>
+              <w:rPr>
+                <w:lang w:val="en-US"/>
+              </w:rPr>
+              <w:t>case</w:t>
+            </w:r>
+            <w:proofErr w:type="gramEnd"/>
+            <w:r>
+              <w:rPr>
+                <w:lang w:val="en-US"/>
+              </w:rPr>
+              <w:t>.</w:t>
             </w:r>
             <w:r>
               <w:rPr>
@@ -875,6 +1398,7 @@
               </w:rPr>
               <w:t>source_url</w:t>
             </w:r>
+            <w:proofErr w:type="spellEnd"/>
             <w:r>
               <w:rPr>
                 <w:lang w:val="en-US"/>
@@ -924,7 +1448,35 @@
               <w:rPr>
                 <w:lang w:val="en-US"/>
               </w:rPr>
-              <w:t>{{case|var_verbose_name(“source_content”)}}</w:t>
+              <w:t>{{</w:t>
+            </w:r>
+            <w:proofErr w:type="spellStart"/>
+            <w:r>
+              <w:rPr>
+                <w:lang w:val="en-US"/>
+              </w:rPr>
+              <w:t>case|var_verbose_name</w:t>
+            </w:r>
+            <w:proofErr w:type="spellEnd"/>
+            <w:r>
+              <w:rPr>
+                <w:lang w:val="en-US"/>
+              </w:rPr>
+              <w:t>(“</w:t>
+            </w:r>
+            <w:proofErr w:type="spellStart"/>
+            <w:r>
+              <w:rPr>
+                <w:lang w:val="en-US"/>
+              </w:rPr>
+              <w:t>source_content</w:t>
+            </w:r>
+            <w:proofErr w:type="spellEnd"/>
+            <w:r>
+              <w:rPr>
+                <w:lang w:val="en-US"/>
+              </w:rPr>
+              <w:t>”)}}</w:t>
             </w:r>
           </w:p>
         </w:tc>
@@ -938,11 +1490,26 @@
                 <w:lang w:val="en-US"/>
               </w:rPr>
             </w:pPr>
-            <w:r>
-              <w:rPr>
-                <w:lang w:val="en-US"/>
-              </w:rPr>
-              <w:t>{{ case.</w:t>
+            <w:proofErr w:type="gramStart"/>
+            <w:r>
+              <w:rPr>
+                <w:lang w:val="en-US"/>
+              </w:rPr>
+              <w:t xml:space="preserve">{{ </w:t>
+            </w:r>
+            <w:proofErr w:type="spellStart"/>
+            <w:r>
+              <w:rPr>
+                <w:lang w:val="en-US"/>
+              </w:rPr>
+              <w:t>case</w:t>
+            </w:r>
+            <w:proofErr w:type="gramEnd"/>
+            <w:r>
+              <w:rPr>
+                <w:lang w:val="en-US"/>
+              </w:rPr>
+              <w:t>.</w:t>
             </w:r>
             <w:r>
               <w:rPr>
@@ -950,6 +1517,7 @@
               </w:rPr>
               <w:t>source_content</w:t>
             </w:r>
+            <w:proofErr w:type="spellEnd"/>
             <w:r>
               <w:rPr>
                 <w:lang w:val="en-US"/>
@@ -999,7 +1567,35 @@
               <w:rPr>
                 <w:lang w:val="en-US"/>
               </w:rPr>
-              <w:t>{{case|var_verbose_name(“violated_right”)}}</w:t>
+              <w:t>{{</w:t>
+            </w:r>
+            <w:proofErr w:type="spellStart"/>
+            <w:r>
+              <w:rPr>
+                <w:lang w:val="en-US"/>
+              </w:rPr>
+              <w:t>case|var_verbose_name</w:t>
+            </w:r>
+            <w:proofErr w:type="spellEnd"/>
+            <w:r>
+              <w:rPr>
+                <w:lang w:val="en-US"/>
+              </w:rPr>
+              <w:t>(“</w:t>
+            </w:r>
+            <w:proofErr w:type="spellStart"/>
+            <w:r>
+              <w:rPr>
+                <w:lang w:val="en-US"/>
+              </w:rPr>
+              <w:t>violated_right</w:t>
+            </w:r>
+            <w:proofErr w:type="spellEnd"/>
+            <w:r>
+              <w:rPr>
+                <w:lang w:val="en-US"/>
+              </w:rPr>
+              <w:t>”)}}</w:t>
             </w:r>
           </w:p>
         </w:tc>
@@ -1017,19 +1613,55 @@
               <w:rPr>
                 <w:lang w:val="en-US"/>
               </w:rPr>
-              <w:t>{{ case.</w:t>
-            </w:r>
-            <w:r>
-              <w:rPr>
-                <w:lang w:val="en-US"/>
-              </w:rPr>
-              <w:t>violated_right</w:t>
-            </w:r>
+              <w:t>{% for item in right %}</w:t>
+            </w:r>
+          </w:p>
+          <w:p>
+            <w:pPr>
+              <w:rPr>
+                <w:lang w:val="en-US"/>
+              </w:rPr>
+            </w:pPr>
+            <w:proofErr w:type="gramStart"/>
+            <w:r>
+              <w:rPr>
+                <w:lang w:val="en-US"/>
+              </w:rPr>
+              <w:t>{{ item.name</w:t>
+            </w:r>
+            <w:proofErr w:type="gramEnd"/>
             <w:r>
               <w:rPr>
                 <w:lang w:val="en-US"/>
               </w:rPr>
               <w:t xml:space="preserve"> }}</w:t>
+            </w:r>
+          </w:p>
+          <w:p>
+            <w:pPr>
+              <w:rPr>
+                <w:lang w:val="en-US"/>
+              </w:rPr>
+            </w:pPr>
+            <w:r>
+              <w:rPr>
+                <w:lang w:val="en-US"/>
+              </w:rPr>
+              <w:t xml:space="preserve">{% </w:t>
+            </w:r>
+            <w:proofErr w:type="spellStart"/>
+            <w:r>
+              <w:rPr>
+                <w:lang w:val="en-US"/>
+              </w:rPr>
+              <w:t>endfor</w:t>
+            </w:r>
+            <w:proofErr w:type="spellEnd"/>
+            <w:r>
+              <w:rPr>
+                <w:lang w:val="en-US"/>
+              </w:rPr>
+              <w:t xml:space="preserve"> %}</w:t>
             </w:r>
           </w:p>
         </w:tc>
@@ -1074,14 +1706,30 @@
               <w:rPr>
                 <w:lang w:val="en-US"/>
               </w:rPr>
-              <w:t>{{case|var_verbose_name(“</w:t>
-            </w:r>
+              <w:t>{{</w:t>
+            </w:r>
+            <w:proofErr w:type="spellStart"/>
+            <w:r>
+              <w:rPr>
+                <w:lang w:val="en-US"/>
+              </w:rPr>
+              <w:t>case|var_verbose_name</w:t>
+            </w:r>
+            <w:proofErr w:type="spellEnd"/>
+            <w:r>
+              <w:rPr>
+                <w:lang w:val="en-US"/>
+              </w:rPr>
+              <w:t>(“</w:t>
+            </w:r>
+            <w:proofErr w:type="spellStart"/>
             <w:r>
               <w:rPr>
                 <w:lang w:val="en-US"/>
               </w:rPr>
               <w:t>violatedRightAnother</w:t>
             </w:r>
+            <w:proofErr w:type="spellEnd"/>
             <w:r>
               <w:rPr>
                 <w:lang w:val="en-US"/>
@@ -1100,11 +1748,26 @@
                 <w:lang w:val="en-US"/>
               </w:rPr>
             </w:pPr>
-            <w:r>
-              <w:rPr>
-                <w:lang w:val="en-US"/>
-              </w:rPr>
-              <w:t>{{ case.</w:t>
+            <w:proofErr w:type="gramStart"/>
+            <w:r>
+              <w:rPr>
+                <w:lang w:val="en-US"/>
+              </w:rPr>
+              <w:t xml:space="preserve">{{ </w:t>
+            </w:r>
+            <w:proofErr w:type="spellStart"/>
+            <w:r>
+              <w:rPr>
+                <w:lang w:val="en-US"/>
+              </w:rPr>
+              <w:t>case</w:t>
+            </w:r>
+            <w:proofErr w:type="gramEnd"/>
+            <w:r>
+              <w:rPr>
+                <w:lang w:val="en-US"/>
+              </w:rPr>
+              <w:t>.</w:t>
             </w:r>
             <w:r>
               <w:rPr>
@@ -1112,6 +1775,7 @@
               </w:rPr>
               <w:t>violatedRightAnother</w:t>
             </w:r>
+            <w:proofErr w:type="spellEnd"/>
             <w:r>
               <w:rPr>
                 <w:lang w:val="en-US"/>
@@ -1167,14 +1831,30 @@
               <w:rPr>
                 <w:lang w:val="en-US"/>
               </w:rPr>
-              <w:t>{{case|var_verbose_name(“</w:t>
-            </w:r>
+              <w:t>{{</w:t>
+            </w:r>
+            <w:proofErr w:type="spellStart"/>
+            <w:r>
+              <w:rPr>
+                <w:lang w:val="en-US"/>
+              </w:rPr>
+              <w:t>case|var_verbose_name</w:t>
+            </w:r>
+            <w:proofErr w:type="spellEnd"/>
+            <w:r>
+              <w:rPr>
+                <w:lang w:val="en-US"/>
+              </w:rPr>
+              <w:t>(“</w:t>
+            </w:r>
+            <w:proofErr w:type="spellStart"/>
             <w:r>
               <w:rPr>
                 <w:lang w:val="en-US"/>
               </w:rPr>
               <w:t>case_date</w:t>
             </w:r>
+            <w:proofErr w:type="spellEnd"/>
             <w:r>
               <w:rPr>
                 <w:lang w:val="en-US"/>
@@ -1193,11 +1873,26 @@
                 <w:lang w:val="en-US"/>
               </w:rPr>
             </w:pPr>
-            <w:r>
-              <w:rPr>
-                <w:lang w:val="en-US"/>
-              </w:rPr>
-              <w:t>{{ case.</w:t>
+            <w:proofErr w:type="gramStart"/>
+            <w:r>
+              <w:rPr>
+                <w:lang w:val="en-US"/>
+              </w:rPr>
+              <w:t xml:space="preserve">{{ </w:t>
+            </w:r>
+            <w:proofErr w:type="spellStart"/>
+            <w:r>
+              <w:rPr>
+                <w:lang w:val="en-US"/>
+              </w:rPr>
+              <w:t>case</w:t>
+            </w:r>
+            <w:proofErr w:type="gramEnd"/>
+            <w:r>
+              <w:rPr>
+                <w:lang w:val="en-US"/>
+              </w:rPr>
+              <w:t>.</w:t>
             </w:r>
             <w:r>
               <w:rPr>
@@ -1205,6 +1900,7 @@
               </w:rPr>
               <w:t>case_date</w:t>
             </w:r>
+            <w:proofErr w:type="spellEnd"/>
             <w:r>
               <w:rPr>
                 <w:lang w:val="en-US"/>
@@ -1254,14 +1950,30 @@
               <w:rPr>
                 <w:lang w:val="en-US"/>
               </w:rPr>
-              <w:t>{{case|var_verbose_name(“</w:t>
-            </w:r>
+              <w:t>{{</w:t>
+            </w:r>
+            <w:proofErr w:type="spellStart"/>
+            <w:r>
+              <w:rPr>
+                <w:lang w:val="en-US"/>
+              </w:rPr>
+              <w:t>case|var_verbose_name</w:t>
+            </w:r>
+            <w:proofErr w:type="spellEnd"/>
+            <w:r>
+              <w:rPr>
+                <w:lang w:val="en-US"/>
+              </w:rPr>
+              <w:t>(“</w:t>
+            </w:r>
+            <w:proofErr w:type="spellStart"/>
             <w:r>
               <w:rPr>
                 <w:lang w:val="en-US"/>
               </w:rPr>
               <w:t>start_date</w:t>
             </w:r>
+            <w:proofErr w:type="spellEnd"/>
             <w:r>
               <w:rPr>
                 <w:lang w:val="en-US"/>
@@ -1280,11 +1992,26 @@
                 <w:lang w:val="en-US"/>
               </w:rPr>
             </w:pPr>
-            <w:r>
-              <w:rPr>
-                <w:lang w:val="en-US"/>
-              </w:rPr>
-              <w:t>{{ case.</w:t>
+            <w:proofErr w:type="gramStart"/>
+            <w:r>
+              <w:rPr>
+                <w:lang w:val="en-US"/>
+              </w:rPr>
+              <w:t xml:space="preserve">{{ </w:t>
+            </w:r>
+            <w:proofErr w:type="spellStart"/>
+            <w:r>
+              <w:rPr>
+                <w:lang w:val="en-US"/>
+              </w:rPr>
+              <w:t>case</w:t>
+            </w:r>
+            <w:proofErr w:type="gramEnd"/>
+            <w:r>
+              <w:rPr>
+                <w:lang w:val="en-US"/>
+              </w:rPr>
+              <w:t>.</w:t>
             </w:r>
             <w:r>
               <w:rPr>
@@ -1292,6 +2019,7 @@
               </w:rPr>
               <w:t>start_date</w:t>
             </w:r>
+            <w:proofErr w:type="spellEnd"/>
             <w:r>
               <w:rPr>
                 <w:lang w:val="en-US"/>
@@ -1341,14 +2069,30 @@
               <w:rPr>
                 <w:lang w:val="en-US"/>
               </w:rPr>
-              <w:t>{{case|var_verbose_name(“</w:t>
-            </w:r>
+              <w:t>{{</w:t>
+            </w:r>
+            <w:proofErr w:type="spellStart"/>
+            <w:r>
+              <w:rPr>
+                <w:lang w:val="en-US"/>
+              </w:rPr>
+              <w:t>case|var_verbose_name</w:t>
+            </w:r>
+            <w:proofErr w:type="spellEnd"/>
+            <w:r>
+              <w:rPr>
+                <w:lang w:val="en-US"/>
+              </w:rPr>
+              <w:t>(“</w:t>
+            </w:r>
+            <w:proofErr w:type="spellStart"/>
             <w:r>
               <w:rPr>
                 <w:lang w:val="en-US"/>
               </w:rPr>
               <w:t>end_date</w:t>
             </w:r>
+            <w:proofErr w:type="spellEnd"/>
             <w:r>
               <w:rPr>
                 <w:lang w:val="en-US"/>
@@ -1367,18 +2111,34 @@
                 <w:lang w:val="en-US"/>
               </w:rPr>
             </w:pPr>
-            <w:r>
-              <w:rPr>
-                <w:lang w:val="en-US"/>
-              </w:rPr>
-              <w:t>{{ case.</w:t>
-            </w:r>
-            <w:r>
-              <w:rPr>
-                <w:lang w:val="en-US"/>
-              </w:rPr>
-              <w:t>end_date</w:t>
-            </w:r>
+            <w:proofErr w:type="gramStart"/>
+            <w:r>
+              <w:rPr>
+                <w:lang w:val="en-US"/>
+              </w:rPr>
+              <w:t xml:space="preserve">{{ </w:t>
+            </w:r>
+            <w:proofErr w:type="spellStart"/>
+            <w:r>
+              <w:rPr>
+                <w:lang w:val="en-US"/>
+              </w:rPr>
+              <w:t>case.</w:t>
+            </w:r>
+            <w:r>
+              <w:rPr>
+                <w:lang w:val="en-US"/>
+              </w:rPr>
+              <w:t>end</w:t>
+            </w:r>
+            <w:proofErr w:type="gramEnd"/>
+            <w:r>
+              <w:rPr>
+                <w:lang w:val="en-US"/>
+              </w:rPr>
+              <w:t>_date</w:t>
+            </w:r>
+            <w:proofErr w:type="spellEnd"/>
             <w:r>
               <w:rPr>
                 <w:lang w:val="en-US"/>
@@ -1428,7 +2188,21 @@
               <w:rPr>
                 <w:lang w:val="en-US"/>
               </w:rPr>
-              <w:t>{{case|var_verbose_name(“</w:t>
+              <w:t>{{</w:t>
+            </w:r>
+            <w:proofErr w:type="spellStart"/>
+            <w:r>
+              <w:rPr>
+                <w:lang w:val="en-US"/>
+              </w:rPr>
+              <w:t>case|var_verbose_name</w:t>
+            </w:r>
+            <w:proofErr w:type="spellEnd"/>
+            <w:r>
+              <w:rPr>
+                <w:lang w:val="en-US"/>
+              </w:rPr>
+              <w:t>(“</w:t>
             </w:r>
             <w:r>
               <w:rPr>
@@ -1454,11 +2228,26 @@
                 <w:lang w:val="en-US"/>
               </w:rPr>
             </w:pPr>
-            <w:r>
-              <w:rPr>
-                <w:lang w:val="en-US"/>
-              </w:rPr>
-              <w:t>{{ case.</w:t>
+            <w:proofErr w:type="gramStart"/>
+            <w:r>
+              <w:rPr>
+                <w:lang w:val="en-US"/>
+              </w:rPr>
+              <w:t xml:space="preserve">{{ </w:t>
+            </w:r>
+            <w:proofErr w:type="spellStart"/>
+            <w:r>
+              <w:rPr>
+                <w:lang w:val="en-US"/>
+              </w:rPr>
+              <w:t>case</w:t>
+            </w:r>
+            <w:proofErr w:type="gramEnd"/>
+            <w:r>
+              <w:rPr>
+                <w:lang w:val="en-US"/>
+              </w:rPr>
+              <w:t>.</w:t>
             </w:r>
             <w:r>
               <w:rPr>
@@ -1466,6 +2255,7 @@
               </w:rPr>
               <w:t>victim</w:t>
             </w:r>
+            <w:proofErr w:type="spellEnd"/>
             <w:r>
               <w:rPr>
                 <w:lang w:val="en-US"/>
@@ -1515,14 +2305,30 @@
               <w:rPr>
                 <w:lang w:val="en-US"/>
               </w:rPr>
-              <w:t>{{case|var_verbose_name(“</w:t>
-            </w:r>
+              <w:t>{{</w:t>
+            </w:r>
+            <w:proofErr w:type="spellStart"/>
+            <w:r>
+              <w:rPr>
+                <w:lang w:val="en-US"/>
+              </w:rPr>
+              <w:t>case|var_verbose_name</w:t>
+            </w:r>
+            <w:proofErr w:type="spellEnd"/>
+            <w:r>
+              <w:rPr>
+                <w:lang w:val="en-US"/>
+              </w:rPr>
+              <w:t>(“</w:t>
+            </w:r>
+            <w:proofErr w:type="spellStart"/>
             <w:r>
               <w:rPr>
                 <w:lang w:val="en-US"/>
               </w:rPr>
               <w:t>individualInfo</w:t>
             </w:r>
+            <w:proofErr w:type="spellEnd"/>
             <w:r>
               <w:rPr>
                 <w:lang w:val="en-US"/>
@@ -1541,11 +2347,26 @@
                 <w:lang w:val="en-US"/>
               </w:rPr>
             </w:pPr>
-            <w:r>
-              <w:rPr>
-                <w:lang w:val="en-US"/>
-              </w:rPr>
-              <w:t>{{ case.</w:t>
+            <w:proofErr w:type="gramStart"/>
+            <w:r>
+              <w:rPr>
+                <w:lang w:val="en-US"/>
+              </w:rPr>
+              <w:t xml:space="preserve">{{ </w:t>
+            </w:r>
+            <w:proofErr w:type="spellStart"/>
+            <w:r>
+              <w:rPr>
+                <w:lang w:val="en-US"/>
+              </w:rPr>
+              <w:t>case</w:t>
+            </w:r>
+            <w:proofErr w:type="gramEnd"/>
+            <w:r>
+              <w:rPr>
+                <w:lang w:val="en-US"/>
+              </w:rPr>
+              <w:t>.</w:t>
             </w:r>
             <w:r>
               <w:rPr>
@@ -1553,6 +2374,7 @@
               </w:rPr>
               <w:t>individualInfo</w:t>
             </w:r>
+            <w:proofErr w:type="spellEnd"/>
             <w:r>
               <w:rPr>
                 <w:lang w:val="en-US"/>
@@ -1602,14 +2424,30 @@
               <w:rPr>
                 <w:lang w:val="en-US"/>
               </w:rPr>
-              <w:t>{{case|var_verbose_name(“</w:t>
-            </w:r>
+              <w:t>{{</w:t>
+            </w:r>
+            <w:proofErr w:type="spellStart"/>
+            <w:r>
+              <w:rPr>
+                <w:lang w:val="en-US"/>
+              </w:rPr>
+              <w:t>case|var_verbose_name</w:t>
+            </w:r>
+            <w:proofErr w:type="spellEnd"/>
+            <w:r>
+              <w:rPr>
+                <w:lang w:val="en-US"/>
+              </w:rPr>
+              <w:t>(“</w:t>
+            </w:r>
+            <w:proofErr w:type="spellStart"/>
             <w:r>
               <w:rPr>
                 <w:lang w:val="en-US"/>
               </w:rPr>
               <w:t>personGroupInfo</w:t>
             </w:r>
+            <w:proofErr w:type="spellEnd"/>
             <w:r>
               <w:rPr>
                 <w:lang w:val="en-US"/>
@@ -1628,11 +2466,26 @@
                 <w:lang w:val="en-US"/>
               </w:rPr>
             </w:pPr>
-            <w:r>
-              <w:rPr>
-                <w:lang w:val="en-US"/>
-              </w:rPr>
-              <w:t>{{ case.</w:t>
+            <w:proofErr w:type="gramStart"/>
+            <w:r>
+              <w:rPr>
+                <w:lang w:val="en-US"/>
+              </w:rPr>
+              <w:t xml:space="preserve">{{ </w:t>
+            </w:r>
+            <w:proofErr w:type="spellStart"/>
+            <w:r>
+              <w:rPr>
+                <w:lang w:val="en-US"/>
+              </w:rPr>
+              <w:t>case</w:t>
+            </w:r>
+            <w:proofErr w:type="gramEnd"/>
+            <w:r>
+              <w:rPr>
+                <w:lang w:val="en-US"/>
+              </w:rPr>
+              <w:t>.</w:t>
             </w:r>
             <w:r>
               <w:rPr>
@@ -1640,6 +2493,7 @@
               </w:rPr>
               <w:t>personGroupInfo</w:t>
             </w:r>
+            <w:proofErr w:type="spellEnd"/>
             <w:r>
               <w:rPr>
                 <w:lang w:val="en-US"/>
@@ -1689,19 +2543,21 @@
               <w:rPr>
                 <w:lang w:val="en-US"/>
               </w:rPr>
-              <w:t>{{case|var_verbose_name(“</w:t>
-            </w:r>
-            <w:r>
-              <w:rPr>
-                <w:lang w:val="en-US"/>
-              </w:rPr>
-              <w:t>intruder</w:t>
-            </w:r>
-            <w:r>
-              <w:rPr>
-                <w:lang w:val="en-US"/>
-              </w:rPr>
-              <w:t>”)}}</w:t>
+              <w:t>{{</w:t>
+            </w:r>
+            <w:proofErr w:type="spellStart"/>
+            <w:r>
+              <w:rPr>
+                <w:lang w:val="en-US"/>
+              </w:rPr>
+              <w:t>case|var_verbose_name</w:t>
+            </w:r>
+            <w:proofErr w:type="spellEnd"/>
+            <w:r>
+              <w:rPr>
+                <w:lang w:val="en-US"/>
+              </w:rPr>
+              <w:t>(“intruder”)}}</w:t>
             </w:r>
           </w:p>
         </w:tc>
@@ -1719,19 +2575,55 @@
               <w:rPr>
                 <w:lang w:val="en-US"/>
               </w:rPr>
-              <w:t>{{ case.</w:t>
-            </w:r>
-            <w:r>
-              <w:rPr>
-                <w:lang w:val="en-US"/>
-              </w:rPr>
-              <w:t>intruder</w:t>
-            </w:r>
+              <w:t>{% for item in intruder %}</w:t>
+            </w:r>
+          </w:p>
+          <w:p>
+            <w:pPr>
+              <w:rPr>
+                <w:lang w:val="en-US"/>
+              </w:rPr>
+            </w:pPr>
+            <w:proofErr w:type="gramStart"/>
+            <w:r>
+              <w:rPr>
+                <w:lang w:val="en-US"/>
+              </w:rPr>
+              <w:t>{{ item.name</w:t>
+            </w:r>
+            <w:proofErr w:type="gramEnd"/>
             <w:r>
               <w:rPr>
                 <w:lang w:val="en-US"/>
               </w:rPr>
               <w:t xml:space="preserve"> }}</w:t>
+            </w:r>
+          </w:p>
+          <w:p>
+            <w:pPr>
+              <w:rPr>
+                <w:lang w:val="en-US"/>
+              </w:rPr>
+            </w:pPr>
+            <w:r>
+              <w:rPr>
+                <w:lang w:val="en-US"/>
+              </w:rPr>
+              <w:t xml:space="preserve">{% </w:t>
+            </w:r>
+            <w:proofErr w:type="spellStart"/>
+            <w:r>
+              <w:rPr>
+                <w:lang w:val="en-US"/>
+              </w:rPr>
+              <w:t>endfor</w:t>
+            </w:r>
+            <w:proofErr w:type="spellEnd"/>
+            <w:r>
+              <w:rPr>
+                <w:lang w:val="en-US"/>
+              </w:rPr>
+              <w:t xml:space="preserve"> %}</w:t>
             </w:r>
           </w:p>
         </w:tc>
@@ -1776,14 +2668,30 @@
               <w:rPr>
                 <w:lang w:val="en-US"/>
               </w:rPr>
-              <w:t>{{case|var_verbose_name(“</w:t>
-            </w:r>
+              <w:t>{{</w:t>
+            </w:r>
+            <w:proofErr w:type="spellStart"/>
+            <w:r>
+              <w:rPr>
+                <w:lang w:val="en-US"/>
+              </w:rPr>
+              <w:t>case|var_verbose_name</w:t>
+            </w:r>
+            <w:proofErr w:type="spellEnd"/>
+            <w:r>
+              <w:rPr>
+                <w:lang w:val="en-US"/>
+              </w:rPr>
+              <w:t>(“</w:t>
+            </w:r>
+            <w:proofErr w:type="spellStart"/>
             <w:r>
               <w:rPr>
                 <w:lang w:val="en-US"/>
               </w:rPr>
               <w:t>government_agency_name</w:t>
             </w:r>
+            <w:proofErr w:type="spellEnd"/>
             <w:r>
               <w:rPr>
                 <w:lang w:val="en-US"/>
@@ -1802,11 +2710,26 @@
                 <w:lang w:val="en-US"/>
               </w:rPr>
             </w:pPr>
-            <w:r>
-              <w:rPr>
-                <w:lang w:val="en-US"/>
-              </w:rPr>
-              <w:t>{{ case.</w:t>
+            <w:proofErr w:type="gramStart"/>
+            <w:r>
+              <w:rPr>
+                <w:lang w:val="en-US"/>
+              </w:rPr>
+              <w:t xml:space="preserve">{{ </w:t>
+            </w:r>
+            <w:proofErr w:type="spellStart"/>
+            <w:r>
+              <w:rPr>
+                <w:lang w:val="en-US"/>
+              </w:rPr>
+              <w:t>case</w:t>
+            </w:r>
+            <w:proofErr w:type="gramEnd"/>
+            <w:r>
+              <w:rPr>
+                <w:lang w:val="en-US"/>
+              </w:rPr>
+              <w:t>.</w:t>
             </w:r>
             <w:r>
               <w:rPr>
@@ -1814,6 +2737,7 @@
               </w:rPr>
               <w:t>government_agency_name</w:t>
             </w:r>
+            <w:proofErr w:type="spellEnd"/>
             <w:r>
               <w:rPr>
                 <w:lang w:val="en-US"/>
@@ -1863,14 +2787,30 @@
               <w:rPr>
                 <w:lang w:val="en-US"/>
               </w:rPr>
-              <w:t>{{case|var_verbose_name(“</w:t>
-            </w:r>
+              <w:t>{{</w:t>
+            </w:r>
+            <w:proofErr w:type="spellStart"/>
+            <w:r>
+              <w:rPr>
+                <w:lang w:val="en-US"/>
+              </w:rPr>
+              <w:t>case|var_verbose_name</w:t>
+            </w:r>
+            <w:proofErr w:type="spellEnd"/>
+            <w:r>
+              <w:rPr>
+                <w:lang w:val="en-US"/>
+              </w:rPr>
+              <w:t>(“</w:t>
+            </w:r>
+            <w:proofErr w:type="spellStart"/>
             <w:r>
               <w:rPr>
                 <w:lang w:val="en-US"/>
               </w:rPr>
               <w:t>local_agency_name</w:t>
             </w:r>
+            <w:proofErr w:type="spellEnd"/>
             <w:r>
               <w:rPr>
                 <w:lang w:val="en-US"/>
@@ -1889,11 +2829,26 @@
                 <w:lang w:val="en-US"/>
               </w:rPr>
             </w:pPr>
-            <w:r>
-              <w:rPr>
-                <w:lang w:val="en-US"/>
-              </w:rPr>
-              <w:t>{{ case.</w:t>
+            <w:proofErr w:type="gramStart"/>
+            <w:r>
+              <w:rPr>
+                <w:lang w:val="en-US"/>
+              </w:rPr>
+              <w:t xml:space="preserve">{{ </w:t>
+            </w:r>
+            <w:proofErr w:type="spellStart"/>
+            <w:r>
+              <w:rPr>
+                <w:lang w:val="en-US"/>
+              </w:rPr>
+              <w:t>case</w:t>
+            </w:r>
+            <w:proofErr w:type="gramEnd"/>
+            <w:r>
+              <w:rPr>
+                <w:lang w:val="en-US"/>
+              </w:rPr>
+              <w:t>.</w:t>
             </w:r>
             <w:r>
               <w:rPr>
@@ -1901,6 +2856,7 @@
               </w:rPr>
               <w:t>local_agency_name</w:t>
             </w:r>
+            <w:proofErr w:type="spellEnd"/>
             <w:r>
               <w:rPr>
                 <w:lang w:val="en-US"/>
@@ -1950,14 +2906,30 @@
               <w:rPr>
                 <w:lang w:val="en-US"/>
               </w:rPr>
-              <w:t>{{case|var_verbose_name(“</w:t>
-            </w:r>
+              <w:t>{{</w:t>
+            </w:r>
+            <w:proofErr w:type="spellStart"/>
+            <w:r>
+              <w:rPr>
+                <w:lang w:val="en-US"/>
+              </w:rPr>
+              <w:t>case|var_verbose_name</w:t>
+            </w:r>
+            <w:proofErr w:type="spellEnd"/>
+            <w:r>
+              <w:rPr>
+                <w:lang w:val="en-US"/>
+              </w:rPr>
+              <w:t>(“</w:t>
+            </w:r>
+            <w:proofErr w:type="spellStart"/>
             <w:r>
               <w:rPr>
                 <w:lang w:val="en-US"/>
               </w:rPr>
               <w:t>police_agency_name</w:t>
             </w:r>
+            <w:proofErr w:type="spellEnd"/>
             <w:r>
               <w:rPr>
                 <w:lang w:val="en-US"/>
@@ -1976,11 +2948,26 @@
                 <w:lang w:val="en-US"/>
               </w:rPr>
             </w:pPr>
-            <w:r>
-              <w:rPr>
-                <w:lang w:val="en-US"/>
-              </w:rPr>
-              <w:t>{{ case.</w:t>
+            <w:proofErr w:type="gramStart"/>
+            <w:r>
+              <w:rPr>
+                <w:lang w:val="en-US"/>
+              </w:rPr>
+              <w:t xml:space="preserve">{{ </w:t>
+            </w:r>
+            <w:proofErr w:type="spellStart"/>
+            <w:r>
+              <w:rPr>
+                <w:lang w:val="en-US"/>
+              </w:rPr>
+              <w:t>case</w:t>
+            </w:r>
+            <w:proofErr w:type="gramEnd"/>
+            <w:r>
+              <w:rPr>
+                <w:lang w:val="en-US"/>
+              </w:rPr>
+              <w:t>.</w:t>
             </w:r>
             <w:r>
               <w:rPr>
@@ -1988,6 +2975,7 @@
               </w:rPr>
               <w:t>police_agency_name</w:t>
             </w:r>
+            <w:proofErr w:type="spellEnd"/>
             <w:r>
               <w:rPr>
                 <w:lang w:val="en-US"/>
@@ -2037,14 +3025,30 @@
               <w:rPr>
                 <w:lang w:val="en-US"/>
               </w:rPr>
-              <w:t>{{case|var_verbose_name(“</w:t>
-            </w:r>
+              <w:t>{{</w:t>
+            </w:r>
+            <w:proofErr w:type="spellStart"/>
+            <w:r>
+              <w:rPr>
+                <w:lang w:val="en-US"/>
+              </w:rPr>
+              <w:t>case|var_verbose_name</w:t>
+            </w:r>
+            <w:proofErr w:type="spellEnd"/>
+            <w:r>
+              <w:rPr>
+                <w:lang w:val="en-US"/>
+              </w:rPr>
+              <w:t>(“</w:t>
+            </w:r>
+            <w:proofErr w:type="spellStart"/>
             <w:r>
               <w:rPr>
                 <w:lang w:val="en-US"/>
               </w:rPr>
               <w:t>control_agency_name</w:t>
             </w:r>
+            <w:proofErr w:type="spellEnd"/>
             <w:r>
               <w:rPr>
                 <w:lang w:val="en-US"/>
@@ -2063,11 +3067,26 @@
                 <w:lang w:val="en-US"/>
               </w:rPr>
             </w:pPr>
-            <w:r>
-              <w:rPr>
-                <w:lang w:val="en-US"/>
-              </w:rPr>
-              <w:t>{{ case.</w:t>
+            <w:proofErr w:type="gramStart"/>
+            <w:r>
+              <w:rPr>
+                <w:lang w:val="en-US"/>
+              </w:rPr>
+              <w:t xml:space="preserve">{{ </w:t>
+            </w:r>
+            <w:proofErr w:type="spellStart"/>
+            <w:r>
+              <w:rPr>
+                <w:lang w:val="en-US"/>
+              </w:rPr>
+              <w:t>case</w:t>
+            </w:r>
+            <w:proofErr w:type="gramEnd"/>
+            <w:r>
+              <w:rPr>
+                <w:lang w:val="en-US"/>
+              </w:rPr>
+              <w:t>.</w:t>
             </w:r>
             <w:r>
               <w:rPr>
@@ -2075,6 +3094,7 @@
               </w:rPr>
               <w:t>control_agency_name</w:t>
             </w:r>
+            <w:proofErr w:type="spellEnd"/>
             <w:r>
               <w:rPr>
                 <w:lang w:val="en-US"/>
@@ -2124,7 +3144,54 @@
               <w:rPr>
                 <w:lang w:val="en-US"/>
               </w:rPr>
-              <w:t>{{case|var_verbose_name(“</w:t>
+              <w:t>{{</w:t>
+            </w:r>
+            <w:proofErr w:type="spellStart"/>
+            <w:r>
+              <w:rPr>
+                <w:lang w:val="en-US"/>
+              </w:rPr>
+              <w:t>case|var_verbose_name</w:t>
+            </w:r>
+            <w:proofErr w:type="spellEnd"/>
+            <w:r>
+              <w:rPr>
+                <w:lang w:val="en-US"/>
+              </w:rPr>
+              <w:t>(“company”)}}</w:t>
+            </w:r>
+          </w:p>
+        </w:tc>
+        <w:tc>
+          <w:tcPr>
+            <w:tcW w:w="3310" w:type="dxa"/>
+          </w:tcPr>
+          <w:p>
+            <w:pPr>
+              <w:rPr>
+                <w:lang w:val="en-US"/>
+              </w:rPr>
+            </w:pPr>
+            <w:proofErr w:type="gramStart"/>
+            <w:r>
+              <w:rPr>
+                <w:lang w:val="en-US"/>
+              </w:rPr>
+              <w:t xml:space="preserve">{{ </w:t>
+            </w:r>
+            <w:proofErr w:type="spellStart"/>
+            <w:r>
+              <w:rPr>
+                <w:lang w:val="en-US"/>
+              </w:rPr>
+              <w:t>case</w:t>
+            </w:r>
+            <w:proofErr w:type="gramEnd"/>
+            <w:r>
+              <w:rPr>
+                <w:lang w:val="en-US"/>
+              </w:rPr>
+              <w:t>.</w:t>
             </w:r>
             <w:r>
               <w:rPr>
@@ -2132,36 +3199,7 @@
               </w:rPr>
               <w:t>company</w:t>
             </w:r>
-            <w:r>
-              <w:rPr>
-                <w:lang w:val="en-US"/>
-              </w:rPr>
-              <w:t>”)}}</w:t>
-            </w:r>
-          </w:p>
-        </w:tc>
-        <w:tc>
-          <w:tcPr>
-            <w:tcW w:w="3310" w:type="dxa"/>
-          </w:tcPr>
-          <w:p>
-            <w:pPr>
-              <w:rPr>
-                <w:lang w:val="en-US"/>
-              </w:rPr>
-            </w:pPr>
-            <w:r>
-              <w:rPr>
-                <w:lang w:val="en-US"/>
-              </w:rPr>
-              <w:t>{{ case.</w:t>
-            </w:r>
-            <w:r>
-              <w:rPr>
-                <w:lang w:val="en-US"/>
-              </w:rPr>
-              <w:t>company</w:t>
-            </w:r>
+            <w:proofErr w:type="spellEnd"/>
             <w:r>
               <w:rPr>
                 <w:lang w:val="en-US"/>
@@ -2211,7 +3249,54 @@
               <w:rPr>
                 <w:lang w:val="en-US"/>
               </w:rPr>
-              <w:t>{{case|var_verbose_name(“</w:t>
+              <w:t>{{</w:t>
+            </w:r>
+            <w:proofErr w:type="spellStart"/>
+            <w:r>
+              <w:rPr>
+                <w:lang w:val="en-US"/>
+              </w:rPr>
+              <w:t>case|var_verbose_name</w:t>
+            </w:r>
+            <w:proofErr w:type="spellEnd"/>
+            <w:r>
+              <w:rPr>
+                <w:lang w:val="en-US"/>
+              </w:rPr>
+              <w:t>(“entrepreneur”)}}</w:t>
+            </w:r>
+          </w:p>
+        </w:tc>
+        <w:tc>
+          <w:tcPr>
+            <w:tcW w:w="3310" w:type="dxa"/>
+          </w:tcPr>
+          <w:p>
+            <w:pPr>
+              <w:rPr>
+                <w:lang w:val="en-US"/>
+              </w:rPr>
+            </w:pPr>
+            <w:proofErr w:type="gramStart"/>
+            <w:r>
+              <w:rPr>
+                <w:lang w:val="en-US"/>
+              </w:rPr>
+              <w:t xml:space="preserve">{{ </w:t>
+            </w:r>
+            <w:proofErr w:type="spellStart"/>
+            <w:r>
+              <w:rPr>
+                <w:lang w:val="en-US"/>
+              </w:rPr>
+              <w:t>case</w:t>
+            </w:r>
+            <w:proofErr w:type="gramEnd"/>
+            <w:r>
+              <w:rPr>
+                <w:lang w:val="en-US"/>
+              </w:rPr>
+              <w:t>.</w:t>
             </w:r>
             <w:r>
               <w:rPr>
@@ -2219,36 +3304,7 @@
               </w:rPr>
               <w:t>entrepreneur</w:t>
             </w:r>
-            <w:r>
-              <w:rPr>
-                <w:lang w:val="en-US"/>
-              </w:rPr>
-              <w:t>”)}}</w:t>
-            </w:r>
-          </w:p>
-        </w:tc>
-        <w:tc>
-          <w:tcPr>
-            <w:tcW w:w="3310" w:type="dxa"/>
-          </w:tcPr>
-          <w:p>
-            <w:pPr>
-              <w:rPr>
-                <w:lang w:val="en-US"/>
-              </w:rPr>
-            </w:pPr>
-            <w:r>
-              <w:rPr>
-                <w:lang w:val="en-US"/>
-              </w:rPr>
-              <w:t>{{ case.</w:t>
-            </w:r>
-            <w:r>
-              <w:rPr>
-                <w:lang w:val="en-US"/>
-              </w:rPr>
-              <w:t>entrepreneur</w:t>
-            </w:r>
+            <w:proofErr w:type="spellEnd"/>
             <w:r>
               <w:rPr>
                 <w:lang w:val="en-US"/>
@@ -2298,14 +3354,30 @@
               <w:rPr>
                 <w:lang w:val="en-US"/>
               </w:rPr>
-              <w:t>{{case|var_verbose_name(“</w:t>
-            </w:r>
+              <w:t>{{</w:t>
+            </w:r>
+            <w:proofErr w:type="spellStart"/>
+            <w:r>
+              <w:rPr>
+                <w:lang w:val="en-US"/>
+              </w:rPr>
+              <w:t>case|var_verbose_name</w:t>
+            </w:r>
+            <w:proofErr w:type="spellEnd"/>
+            <w:r>
+              <w:rPr>
+                <w:lang w:val="en-US"/>
+              </w:rPr>
+              <w:t>(“</w:t>
+            </w:r>
+            <w:proofErr w:type="spellStart"/>
             <w:r>
               <w:rPr>
                 <w:lang w:val="en-US"/>
               </w:rPr>
               <w:t>case_additional</w:t>
             </w:r>
+            <w:proofErr w:type="spellEnd"/>
             <w:r>
               <w:rPr>
                 <w:lang w:val="en-US"/>
@@ -2324,11 +3396,26 @@
                 <w:lang w:val="en-US"/>
               </w:rPr>
             </w:pPr>
-            <w:r>
-              <w:rPr>
-                <w:lang w:val="en-US"/>
-              </w:rPr>
-              <w:t>{{ case.</w:t>
+            <w:proofErr w:type="gramStart"/>
+            <w:r>
+              <w:rPr>
+                <w:lang w:val="en-US"/>
+              </w:rPr>
+              <w:t xml:space="preserve">{{ </w:t>
+            </w:r>
+            <w:proofErr w:type="spellStart"/>
+            <w:r>
+              <w:rPr>
+                <w:lang w:val="en-US"/>
+              </w:rPr>
+              <w:t>case</w:t>
+            </w:r>
+            <w:proofErr w:type="gramEnd"/>
+            <w:r>
+              <w:rPr>
+                <w:lang w:val="en-US"/>
+              </w:rPr>
+              <w:t>.</w:t>
             </w:r>
             <w:r>
               <w:rPr>
@@ -2336,6 +3423,7 @@
               </w:rPr>
               <w:t>case_additional</w:t>
             </w:r>
+            <w:proofErr w:type="spellEnd"/>
             <w:r>
               <w:rPr>
                 <w:lang w:val="en-US"/>
@@ -2385,7 +3473,54 @@
               <w:rPr>
                 <w:lang w:val="en-US"/>
               </w:rPr>
-              <w:t>{{case|var_verbose_name(“</w:t>
+              <w:t>{{</w:t>
+            </w:r>
+            <w:proofErr w:type="spellStart"/>
+            <w:r>
+              <w:rPr>
+                <w:lang w:val="en-US"/>
+              </w:rPr>
+              <w:t>case|var_verbose_name</w:t>
+            </w:r>
+            <w:proofErr w:type="spellEnd"/>
+            <w:r>
+              <w:rPr>
+                <w:lang w:val="en-US"/>
+              </w:rPr>
+              <w:t>(“story”)}}</w:t>
+            </w:r>
+          </w:p>
+        </w:tc>
+        <w:tc>
+          <w:tcPr>
+            <w:tcW w:w="3310" w:type="dxa"/>
+          </w:tcPr>
+          <w:p>
+            <w:pPr>
+              <w:rPr>
+                <w:lang w:val="en-US"/>
+              </w:rPr>
+            </w:pPr>
+            <w:proofErr w:type="gramStart"/>
+            <w:r>
+              <w:rPr>
+                <w:lang w:val="en-US"/>
+              </w:rPr>
+              <w:t xml:space="preserve">{{ </w:t>
+            </w:r>
+            <w:proofErr w:type="spellStart"/>
+            <w:r>
+              <w:rPr>
+                <w:lang w:val="en-US"/>
+              </w:rPr>
+              <w:t>case</w:t>
+            </w:r>
+            <w:proofErr w:type="gramEnd"/>
+            <w:r>
+              <w:rPr>
+                <w:lang w:val="en-US"/>
+              </w:rPr>
+              <w:t>.</w:t>
             </w:r>
             <w:r>
               <w:rPr>
@@ -2393,36 +3528,7 @@
               </w:rPr>
               <w:t>story</w:t>
             </w:r>
-            <w:r>
-              <w:rPr>
-                <w:lang w:val="en-US"/>
-              </w:rPr>
-              <w:t>”)}}</w:t>
-            </w:r>
-          </w:p>
-        </w:tc>
-        <w:tc>
-          <w:tcPr>
-            <w:tcW w:w="3310" w:type="dxa"/>
-          </w:tcPr>
-          <w:p>
-            <w:pPr>
-              <w:rPr>
-                <w:lang w:val="en-US"/>
-              </w:rPr>
-            </w:pPr>
-            <w:r>
-              <w:rPr>
-                <w:lang w:val="en-US"/>
-              </w:rPr>
-              <w:t>{{ case.</w:t>
-            </w:r>
-            <w:r>
-              <w:rPr>
-                <w:lang w:val="en-US"/>
-              </w:rPr>
-              <w:t>story</w:t>
-            </w:r>
+            <w:proofErr w:type="spellEnd"/>
             <w:r>
               <w:rPr>
                 <w:lang w:val="en-US"/>
@@ -2472,7 +3578,54 @@
               <w:rPr>
                 <w:lang w:val="en-US"/>
               </w:rPr>
-              <w:t>{{case|var_verbose_name(“</w:t>
+              <w:t>{{</w:t>
+            </w:r>
+            <w:proofErr w:type="spellStart"/>
+            <w:r>
+              <w:rPr>
+                <w:lang w:val="en-US"/>
+              </w:rPr>
+              <w:t>case|var_verbose_name</w:t>
+            </w:r>
+            <w:proofErr w:type="spellEnd"/>
+            <w:r>
+              <w:rPr>
+                <w:lang w:val="en-US"/>
+              </w:rPr>
+              <w:t>(“actions”)}}</w:t>
+            </w:r>
+          </w:p>
+        </w:tc>
+        <w:tc>
+          <w:tcPr>
+            <w:tcW w:w="3310" w:type="dxa"/>
+          </w:tcPr>
+          <w:p>
+            <w:pPr>
+              <w:rPr>
+                <w:lang w:val="en-US"/>
+              </w:rPr>
+            </w:pPr>
+            <w:proofErr w:type="gramStart"/>
+            <w:r>
+              <w:rPr>
+                <w:lang w:val="en-US"/>
+              </w:rPr>
+              <w:t xml:space="preserve">{{ </w:t>
+            </w:r>
+            <w:proofErr w:type="spellStart"/>
+            <w:r>
+              <w:rPr>
+                <w:lang w:val="en-US"/>
+              </w:rPr>
+              <w:t>case</w:t>
+            </w:r>
+            <w:proofErr w:type="gramEnd"/>
+            <w:r>
+              <w:rPr>
+                <w:lang w:val="en-US"/>
+              </w:rPr>
+              <w:t>.</w:t>
             </w:r>
             <w:r>
               <w:rPr>
@@ -2480,36 +3633,7 @@
               </w:rPr>
               <w:t>actions</w:t>
             </w:r>
-            <w:r>
-              <w:rPr>
-                <w:lang w:val="en-US"/>
-              </w:rPr>
-              <w:t>”)}}</w:t>
-            </w:r>
-          </w:p>
-        </w:tc>
-        <w:tc>
-          <w:tcPr>
-            <w:tcW w:w="3310" w:type="dxa"/>
-          </w:tcPr>
-          <w:p>
-            <w:pPr>
-              <w:rPr>
-                <w:lang w:val="en-US"/>
-              </w:rPr>
-            </w:pPr>
-            <w:r>
-              <w:rPr>
-                <w:lang w:val="en-US"/>
-              </w:rPr>
-              <w:t>{{ case.</w:t>
-            </w:r>
-            <w:r>
-              <w:rPr>
-                <w:lang w:val="en-US"/>
-              </w:rPr>
-              <w:t>actions</w:t>
-            </w:r>
+            <w:proofErr w:type="spellEnd"/>
             <w:r>
               <w:rPr>
                 <w:lang w:val="en-US"/>
@@ -2541,6 +3665,7 @@
                 <w:bCs/>
                 <w:lang w:val="en-US"/>
               </w:rPr>
+              <w:lastRenderedPageBreak/>
               <w:t>4.2</w:t>
             </w:r>
           </w:p>
@@ -2559,7 +3684,54 @@
               <w:rPr>
                 <w:lang w:val="en-US"/>
               </w:rPr>
-              <w:t>{{case|var_verbose_name(“</w:t>
+              <w:t>{{</w:t>
+            </w:r>
+            <w:proofErr w:type="spellStart"/>
+            <w:r>
+              <w:rPr>
+                <w:lang w:val="en-US"/>
+              </w:rPr>
+              <w:t>case|var_verbose_name</w:t>
+            </w:r>
+            <w:proofErr w:type="spellEnd"/>
+            <w:r>
+              <w:rPr>
+                <w:lang w:val="en-US"/>
+              </w:rPr>
+              <w:t>(“final”)}}</w:t>
+            </w:r>
+          </w:p>
+        </w:tc>
+        <w:tc>
+          <w:tcPr>
+            <w:tcW w:w="3310" w:type="dxa"/>
+          </w:tcPr>
+          <w:p>
+            <w:pPr>
+              <w:rPr>
+                <w:lang w:val="en-US"/>
+              </w:rPr>
+            </w:pPr>
+            <w:proofErr w:type="gramStart"/>
+            <w:r>
+              <w:rPr>
+                <w:lang w:val="en-US"/>
+              </w:rPr>
+              <w:t xml:space="preserve">{{ </w:t>
+            </w:r>
+            <w:proofErr w:type="spellStart"/>
+            <w:r>
+              <w:rPr>
+                <w:lang w:val="en-US"/>
+              </w:rPr>
+              <w:t>case</w:t>
+            </w:r>
+            <w:proofErr w:type="gramEnd"/>
+            <w:r>
+              <w:rPr>
+                <w:lang w:val="en-US"/>
+              </w:rPr>
+              <w:t>.</w:t>
             </w:r>
             <w:r>
               <w:rPr>
@@ -2567,36 +3739,7 @@
               </w:rPr>
               <w:t>final</w:t>
             </w:r>
-            <w:r>
-              <w:rPr>
-                <w:lang w:val="en-US"/>
-              </w:rPr>
-              <w:t>”)}}</w:t>
-            </w:r>
-          </w:p>
-        </w:tc>
-        <w:tc>
-          <w:tcPr>
-            <w:tcW w:w="3310" w:type="dxa"/>
-          </w:tcPr>
-          <w:p>
-            <w:pPr>
-              <w:rPr>
-                <w:lang w:val="en-US"/>
-              </w:rPr>
-            </w:pPr>
-            <w:r>
-              <w:rPr>
-                <w:lang w:val="en-US"/>
-              </w:rPr>
-              <w:t>{{ case.</w:t>
-            </w:r>
-            <w:r>
-              <w:rPr>
-                <w:lang w:val="en-US"/>
-              </w:rPr>
-              <w:t>final</w:t>
-            </w:r>
+            <w:proofErr w:type="spellEnd"/>
             <w:r>
               <w:rPr>
                 <w:lang w:val="en-US"/>
@@ -2646,14 +3789,30 @@
               <w:rPr>
                 <w:lang w:val="en-US"/>
               </w:rPr>
-              <w:t>{{case|var_verbose_name(“</w:t>
-            </w:r>
+              <w:t>{{</w:t>
+            </w:r>
+            <w:proofErr w:type="spellStart"/>
+            <w:r>
+              <w:rPr>
+                <w:lang w:val="en-US"/>
+              </w:rPr>
+              <w:t>case|var_verbose_name</w:t>
+            </w:r>
+            <w:proofErr w:type="spellEnd"/>
+            <w:r>
+              <w:rPr>
+                <w:lang w:val="en-US"/>
+              </w:rPr>
+              <w:t>(“</w:t>
+            </w:r>
+            <w:proofErr w:type="spellStart"/>
             <w:r>
               <w:rPr>
                 <w:lang w:val="en-US"/>
               </w:rPr>
               <w:t>violation_nature</w:t>
             </w:r>
+            <w:proofErr w:type="spellEnd"/>
             <w:r>
               <w:rPr>
                 <w:lang w:val="en-US"/>
@@ -2672,11 +3831,26 @@
                 <w:lang w:val="en-US"/>
               </w:rPr>
             </w:pPr>
-            <w:r>
-              <w:rPr>
-                <w:lang w:val="en-US"/>
-              </w:rPr>
-              <w:t>{{ case.</w:t>
+            <w:proofErr w:type="gramStart"/>
+            <w:r>
+              <w:rPr>
+                <w:lang w:val="en-US"/>
+              </w:rPr>
+              <w:t xml:space="preserve">{{ </w:t>
+            </w:r>
+            <w:proofErr w:type="spellStart"/>
+            <w:r>
+              <w:rPr>
+                <w:lang w:val="en-US"/>
+              </w:rPr>
+              <w:t>case</w:t>
+            </w:r>
+            <w:proofErr w:type="gramEnd"/>
+            <w:r>
+              <w:rPr>
+                <w:lang w:val="en-US"/>
+              </w:rPr>
+              <w:t>.</w:t>
             </w:r>
             <w:r>
               <w:rPr>
@@ -2684,6 +3858,7 @@
               </w:rPr>
               <w:t>violation_nature</w:t>
             </w:r>
+            <w:proofErr w:type="spellEnd"/>
             <w:r>
               <w:rPr>
                 <w:lang w:val="en-US"/>
@@ -2733,14 +3908,30 @@
               <w:rPr>
                 <w:lang w:val="en-US"/>
               </w:rPr>
-              <w:t>{{case|var_verbose_name(“</w:t>
-            </w:r>
+              <w:t>{{</w:t>
+            </w:r>
+            <w:proofErr w:type="spellStart"/>
+            <w:r>
+              <w:rPr>
+                <w:lang w:val="en-US"/>
+              </w:rPr>
+              <w:t>case|var_verbose_name</w:t>
+            </w:r>
+            <w:proofErr w:type="spellEnd"/>
+            <w:r>
+              <w:rPr>
+                <w:lang w:val="en-US"/>
+              </w:rPr>
+              <w:t>(“</w:t>
+            </w:r>
+            <w:proofErr w:type="spellStart"/>
             <w:r>
               <w:rPr>
                 <w:lang w:val="en-US"/>
               </w:rPr>
               <w:t>rights_state</w:t>
             </w:r>
+            <w:proofErr w:type="spellEnd"/>
             <w:r>
               <w:rPr>
                 <w:lang w:val="en-US"/>
@@ -2759,11 +3950,26 @@
                 <w:lang w:val="en-US"/>
               </w:rPr>
             </w:pPr>
-            <w:r>
-              <w:rPr>
-                <w:lang w:val="en-US"/>
-              </w:rPr>
-              <w:t>{{ case.</w:t>
+            <w:proofErr w:type="gramStart"/>
+            <w:r>
+              <w:rPr>
+                <w:lang w:val="en-US"/>
+              </w:rPr>
+              <w:t xml:space="preserve">{{ </w:t>
+            </w:r>
+            <w:proofErr w:type="spellStart"/>
+            <w:r>
+              <w:rPr>
+                <w:lang w:val="en-US"/>
+              </w:rPr>
+              <w:t>case</w:t>
+            </w:r>
+            <w:proofErr w:type="gramEnd"/>
+            <w:r>
+              <w:rPr>
+                <w:lang w:val="en-US"/>
+              </w:rPr>
+              <w:t>.</w:t>
             </w:r>
             <w:r>
               <w:rPr>
@@ -2771,6 +3977,7 @@
               </w:rPr>
               <w:t>rights_state</w:t>
             </w:r>
+            <w:proofErr w:type="spellEnd"/>
             <w:r>
               <w:rPr>
                 <w:lang w:val="en-US"/>
@@ -2802,7 +4009,6 @@
                 <w:bCs/>
                 <w:lang w:val="en-US"/>
               </w:rPr>
-              <w:lastRenderedPageBreak/>
               <w:t>4.5</w:t>
             </w:r>
           </w:p>
@@ -2821,20 +4027,30 @@
               <w:rPr>
                 <w:lang w:val="en-US"/>
               </w:rPr>
-              <w:t>{{case|var_verbose_name(“</w:t>
-            </w:r>
-            <w:r>
-              <w:rPr>
-                <w:lang w:val="en-US"/>
-              </w:rPr>
-              <w:t>rights_state</w:t>
-            </w:r>
-            <w:r>
-              <w:rPr>
-                <w:lang w:val="en-US"/>
-              </w:rPr>
-              <w:t>_another</w:t>
-            </w:r>
+              <w:t>{{</w:t>
+            </w:r>
+            <w:proofErr w:type="spellStart"/>
+            <w:r>
+              <w:rPr>
+                <w:lang w:val="en-US"/>
+              </w:rPr>
+              <w:t>case|var_verbose_name</w:t>
+            </w:r>
+            <w:proofErr w:type="spellEnd"/>
+            <w:r>
+              <w:rPr>
+                <w:lang w:val="en-US"/>
+              </w:rPr>
+              <w:t>(“</w:t>
+            </w:r>
+            <w:proofErr w:type="spellStart"/>
+            <w:r>
+              <w:rPr>
+                <w:lang w:val="en-US"/>
+              </w:rPr>
+              <w:t>rights_state_another</w:t>
+            </w:r>
+            <w:proofErr w:type="spellEnd"/>
             <w:r>
               <w:rPr>
                 <w:lang w:val="en-US"/>
@@ -2853,24 +4069,34 @@
                 <w:lang w:val="en-US"/>
               </w:rPr>
             </w:pPr>
-            <w:r>
-              <w:rPr>
-                <w:lang w:val="en-US"/>
-              </w:rPr>
-              <w:t>{{ case.</w:t>
-            </w:r>
-            <w:r>
-              <w:rPr>
-                <w:lang w:val="en-US"/>
-              </w:rPr>
-              <w:t>rights_state</w:t>
-            </w:r>
-            <w:r>
-              <w:rPr>
-                <w:lang w:val="en-US"/>
-              </w:rPr>
-              <w:t>_another</w:t>
-            </w:r>
+            <w:proofErr w:type="gramStart"/>
+            <w:r>
+              <w:rPr>
+                <w:lang w:val="en-US"/>
+              </w:rPr>
+              <w:t xml:space="preserve">{{ </w:t>
+            </w:r>
+            <w:proofErr w:type="spellStart"/>
+            <w:r>
+              <w:rPr>
+                <w:lang w:val="en-US"/>
+              </w:rPr>
+              <w:t>case</w:t>
+            </w:r>
+            <w:proofErr w:type="gramEnd"/>
+            <w:r>
+              <w:rPr>
+                <w:lang w:val="en-US"/>
+              </w:rPr>
+              <w:t>.</w:t>
+            </w:r>
+            <w:r>
+              <w:rPr>
+                <w:lang w:val="en-US"/>
+              </w:rPr>
+              <w:t>rights_state_another</w:t>
+            </w:r>
+            <w:proofErr w:type="spellEnd"/>
             <w:r>
               <w:rPr>
                 <w:lang w:val="en-US"/>
@@ -2920,14 +4146,30 @@
               <w:rPr>
                 <w:lang w:val="en-US"/>
               </w:rPr>
-              <w:t>{{case|var_verbose_name(“</w:t>
-            </w:r>
+              <w:t>{{</w:t>
+            </w:r>
+            <w:proofErr w:type="spellStart"/>
+            <w:r>
+              <w:rPr>
+                <w:lang w:val="en-US"/>
+              </w:rPr>
+              <w:t>case|var_verbose_name</w:t>
+            </w:r>
+            <w:proofErr w:type="spellEnd"/>
+            <w:r>
+              <w:rPr>
+                <w:lang w:val="en-US"/>
+              </w:rPr>
+              <w:t>(“</w:t>
+            </w:r>
+            <w:proofErr w:type="spellStart"/>
             <w:r>
               <w:rPr>
                 <w:lang w:val="en-US"/>
               </w:rPr>
               <w:t>victim_situation</w:t>
             </w:r>
+            <w:proofErr w:type="spellEnd"/>
             <w:r>
               <w:rPr>
                 <w:lang w:val="en-US"/>
@@ -2946,11 +4188,26 @@
                 <w:lang w:val="en-US"/>
               </w:rPr>
             </w:pPr>
-            <w:r>
-              <w:rPr>
-                <w:lang w:val="en-US"/>
-              </w:rPr>
-              <w:t>{{ case.</w:t>
+            <w:proofErr w:type="gramStart"/>
+            <w:r>
+              <w:rPr>
+                <w:lang w:val="en-US"/>
+              </w:rPr>
+              <w:t xml:space="preserve">{{ </w:t>
+            </w:r>
+            <w:proofErr w:type="spellStart"/>
+            <w:r>
+              <w:rPr>
+                <w:lang w:val="en-US"/>
+              </w:rPr>
+              <w:t>case</w:t>
+            </w:r>
+            <w:proofErr w:type="gramEnd"/>
+            <w:r>
+              <w:rPr>
+                <w:lang w:val="en-US"/>
+              </w:rPr>
+              <w:t>.</w:t>
             </w:r>
             <w:r>
               <w:rPr>
@@ -2958,6 +4215,7 @@
               </w:rPr>
               <w:t>victim_situation</w:t>
             </w:r>
+            <w:proofErr w:type="spellEnd"/>
             <w:r>
               <w:rPr>
                 <w:lang w:val="en-US"/>
@@ -3007,7 +4265,75 @@
               <w:rPr>
                 <w:lang w:val="en-US"/>
               </w:rPr>
-              <w:t>{{case|var_verbose_name(“</w:t>
+              <w:t>{{</w:t>
+            </w:r>
+            <w:proofErr w:type="spellStart"/>
+            <w:r>
+              <w:rPr>
+                <w:lang w:val="en-US"/>
+              </w:rPr>
+              <w:t>case|var_verbose_</w:t>
+            </w:r>
+            <w:proofErr w:type="gramStart"/>
+            <w:r>
+              <w:rPr>
+                <w:lang w:val="en-US"/>
+              </w:rPr>
+              <w:t>name</w:t>
+            </w:r>
+            <w:proofErr w:type="spellEnd"/>
+            <w:r>
+              <w:rPr>
+                <w:lang w:val="en-US"/>
+              </w:rPr>
+              <w:t>(</w:t>
+            </w:r>
+            <w:proofErr w:type="gramEnd"/>
+            <w:r>
+              <w:rPr>
+                <w:lang w:val="en-US"/>
+              </w:rPr>
+              <w:t xml:space="preserve">“ </w:t>
+            </w:r>
+            <w:proofErr w:type="spellStart"/>
+            <w:r>
+              <w:rPr>
+                <w:lang w:val="en-US"/>
+              </w:rPr>
+              <w:t>victim_situation_another</w:t>
+            </w:r>
+            <w:proofErr w:type="spellEnd"/>
+            <w:r>
+              <w:rPr>
+                <w:lang w:val="en-US"/>
+              </w:rPr>
+              <w:t>”)}}</w:t>
+            </w:r>
+          </w:p>
+        </w:tc>
+        <w:tc>
+          <w:tcPr>
+            <w:tcW w:w="3310" w:type="dxa"/>
+          </w:tcPr>
+          <w:p>
+            <w:pPr>
+              <w:rPr>
+                <w:lang w:val="en-US"/>
+              </w:rPr>
+            </w:pPr>
+            <w:proofErr w:type="gramStart"/>
+            <w:r>
+              <w:rPr>
+                <w:lang w:val="en-US"/>
+              </w:rPr>
+              <w:t>{{ case</w:t>
+            </w:r>
+            <w:proofErr w:type="gramEnd"/>
+            <w:r>
+              <w:rPr>
+                <w:lang w:val="en-US"/>
+              </w:rPr>
+              <w:t>.</w:t>
             </w:r>
             <w:r>
               <w:rPr>
@@ -3015,60 +4341,14 @@
               </w:rPr>
               <w:t xml:space="preserve"> </w:t>
             </w:r>
-            <w:r>
-              <w:rPr>
-                <w:lang w:val="en-US"/>
-              </w:rPr>
-              <w:t>victim_situation</w:t>
-            </w:r>
-            <w:r>
-              <w:rPr>
-                <w:lang w:val="en-US"/>
-              </w:rPr>
-              <w:t>_another</w:t>
-            </w:r>
-            <w:r>
-              <w:rPr>
-                <w:lang w:val="en-US"/>
-              </w:rPr>
-              <w:t>”)}}</w:t>
-            </w:r>
-          </w:p>
-        </w:tc>
-        <w:tc>
-          <w:tcPr>
-            <w:tcW w:w="3310" w:type="dxa"/>
-          </w:tcPr>
-          <w:p>
-            <w:pPr>
-              <w:rPr>
-                <w:lang w:val="en-US"/>
-              </w:rPr>
-            </w:pPr>
-            <w:r>
-              <w:rPr>
-                <w:lang w:val="en-US"/>
-              </w:rPr>
-              <w:t>{{ case.</w:t>
-            </w:r>
-            <w:r>
-              <w:rPr>
-                <w:lang w:val="en-US"/>
-              </w:rPr>
-              <w:t xml:space="preserve"> </w:t>
-            </w:r>
-            <w:r>
-              <w:rPr>
-                <w:lang w:val="en-US"/>
-              </w:rPr>
-              <w:t>victim_situation</w:t>
-            </w:r>
-            <w:r>
-              <w:rPr>
-                <w:lang w:val="en-US"/>
-              </w:rPr>
-              <w:t>_another</w:t>
-            </w:r>
+            <w:proofErr w:type="spellStart"/>
+            <w:r>
+              <w:rPr>
+                <w:lang w:val="en-US"/>
+              </w:rPr>
+              <w:t>victim_situation_another</w:t>
+            </w:r>
+            <w:proofErr w:type="spellEnd"/>
             <w:r>
               <w:rPr>
                 <w:lang w:val="en-US"/>
@@ -3118,14 +4398,30 @@
               <w:rPr>
                 <w:lang w:val="en-US"/>
               </w:rPr>
-              <w:t>{{case|var_verbose_name(“</w:t>
-            </w:r>
+              <w:t>{{</w:t>
+            </w:r>
+            <w:proofErr w:type="spellStart"/>
+            <w:r>
+              <w:rPr>
+                <w:lang w:val="en-US"/>
+              </w:rPr>
+              <w:t>case|var_verbose_name</w:t>
+            </w:r>
+            <w:proofErr w:type="spellEnd"/>
+            <w:r>
+              <w:rPr>
+                <w:lang w:val="en-US"/>
+              </w:rPr>
+              <w:t>(“</w:t>
+            </w:r>
+            <w:proofErr w:type="spellStart"/>
             <w:r>
               <w:rPr>
                 <w:lang w:val="en-US"/>
               </w:rPr>
               <w:t>tradeUnionSituation</w:t>
             </w:r>
+            <w:proofErr w:type="spellEnd"/>
             <w:r>
               <w:rPr>
                 <w:lang w:val="en-US"/>
@@ -3144,11 +4440,26 @@
                 <w:lang w:val="en-US"/>
               </w:rPr>
             </w:pPr>
-            <w:r>
-              <w:rPr>
-                <w:lang w:val="en-US"/>
-              </w:rPr>
-              <w:t>{{ case.</w:t>
+            <w:proofErr w:type="gramStart"/>
+            <w:r>
+              <w:rPr>
+                <w:lang w:val="en-US"/>
+              </w:rPr>
+              <w:t xml:space="preserve">{{ </w:t>
+            </w:r>
+            <w:proofErr w:type="spellStart"/>
+            <w:r>
+              <w:rPr>
+                <w:lang w:val="en-US"/>
+              </w:rPr>
+              <w:t>case</w:t>
+            </w:r>
+            <w:proofErr w:type="gramEnd"/>
+            <w:r>
+              <w:rPr>
+                <w:lang w:val="en-US"/>
+              </w:rPr>
+              <w:t>.</w:t>
             </w:r>
             <w:r>
               <w:rPr>
@@ -3156,6 +4467,7 @@
               </w:rPr>
               <w:t>tradeUnionSituation</w:t>
             </w:r>
+            <w:proofErr w:type="spellEnd"/>
             <w:r>
               <w:rPr>
                 <w:lang w:val="en-US"/>
@@ -3205,26 +4517,44 @@
               <w:rPr>
                 <w:lang w:val="en-US"/>
               </w:rPr>
-              <w:t>{{case|var_verbose_name(“</w:t>
-            </w:r>
-            <w:r>
-              <w:rPr>
-                <w:lang w:val="en-US"/>
-              </w:rPr>
-              <w:t xml:space="preserve"> </w:t>
-            </w:r>
-            <w:r>
-              <w:rPr>
-                <w:lang w:val="en-US"/>
-              </w:rPr>
-              <w:t>tradeUnionSituation</w:t>
-            </w:r>
-            <w:r>
-              <w:rPr>
-                <w:lang w:val="en-US"/>
-              </w:rPr>
-              <w:t>_another</w:t>
-            </w:r>
+              <w:t>{{</w:t>
+            </w:r>
+            <w:proofErr w:type="spellStart"/>
+            <w:r>
+              <w:rPr>
+                <w:lang w:val="en-US"/>
+              </w:rPr>
+              <w:t>case|var_verbose_</w:t>
+            </w:r>
+            <w:proofErr w:type="gramStart"/>
+            <w:r>
+              <w:rPr>
+                <w:lang w:val="en-US"/>
+              </w:rPr>
+              <w:t>name</w:t>
+            </w:r>
+            <w:proofErr w:type="spellEnd"/>
+            <w:r>
+              <w:rPr>
+                <w:lang w:val="en-US"/>
+              </w:rPr>
+              <w:t>(</w:t>
+            </w:r>
+            <w:proofErr w:type="gramEnd"/>
+            <w:r>
+              <w:rPr>
+                <w:lang w:val="en-US"/>
+              </w:rPr>
+              <w:t xml:space="preserve">“ </w:t>
+            </w:r>
+            <w:proofErr w:type="spellStart"/>
+            <w:r>
+              <w:rPr>
+                <w:lang w:val="en-US"/>
+              </w:rPr>
+              <w:t>tradeUnionSituation_another</w:t>
+            </w:r>
+            <w:proofErr w:type="spellEnd"/>
             <w:r>
               <w:rPr>
                 <w:lang w:val="en-US"/>
@@ -3243,11 +4573,26 @@
                 <w:lang w:val="en-US"/>
               </w:rPr>
             </w:pPr>
-            <w:r>
-              <w:rPr>
-                <w:lang w:val="en-US"/>
-              </w:rPr>
-              <w:t>{{ case.</w:t>
+            <w:proofErr w:type="gramStart"/>
+            <w:r>
+              <w:rPr>
+                <w:lang w:val="en-US"/>
+              </w:rPr>
+              <w:t xml:space="preserve">{{ </w:t>
+            </w:r>
+            <w:proofErr w:type="spellStart"/>
+            <w:r>
+              <w:rPr>
+                <w:lang w:val="en-US"/>
+              </w:rPr>
+              <w:t>case</w:t>
+            </w:r>
+            <w:proofErr w:type="gramEnd"/>
+            <w:r>
+              <w:rPr>
+                <w:lang w:val="en-US"/>
+              </w:rPr>
+              <w:t>.</w:t>
             </w:r>
             <w:r>
               <w:rPr>
@@ -3255,17 +4600,12 @@
               </w:rPr>
               <w:t>tradeUnionSituation_another</w:t>
             </w:r>
-            <w:r>
-              <w:rPr>
-                <w:lang w:val="en-US"/>
-              </w:rPr>
-              <w:t xml:space="preserve"> </w:t>
-            </w:r>
-            <w:r>
-              <w:rPr>
-                <w:lang w:val="en-US"/>
-              </w:rPr>
-              <w:t xml:space="preserve"> }}</w:t>
+            <w:proofErr w:type="spellEnd"/>
+            <w:r>
+              <w:rPr>
+                <w:lang w:val="en-US"/>
+              </w:rPr>
+              <w:t xml:space="preserve">  }}</w:t>
             </w:r>
           </w:p>
         </w:tc>
@@ -3310,14 +4650,30 @@
               <w:rPr>
                 <w:lang w:val="en-US"/>
               </w:rPr>
-              <w:t>{{case|var_verbose_name(“</w:t>
-            </w:r>
+              <w:t>{{</w:t>
+            </w:r>
+            <w:proofErr w:type="spellStart"/>
+            <w:r>
+              <w:rPr>
+                <w:lang w:val="en-US"/>
+              </w:rPr>
+              <w:t>case|var_verbose_name</w:t>
+            </w:r>
+            <w:proofErr w:type="spellEnd"/>
+            <w:r>
+              <w:rPr>
+                <w:lang w:val="en-US"/>
+              </w:rPr>
+              <w:t>(“</w:t>
+            </w:r>
+            <w:proofErr w:type="spellStart"/>
             <w:r>
               <w:rPr>
                 <w:lang w:val="en-US"/>
               </w:rPr>
               <w:t>tradeUnionCount</w:t>
             </w:r>
+            <w:proofErr w:type="spellEnd"/>
             <w:r>
               <w:rPr>
                 <w:lang w:val="en-US"/>
@@ -3336,11 +4692,26 @@
                 <w:lang w:val="en-US"/>
               </w:rPr>
             </w:pPr>
-            <w:r>
-              <w:rPr>
-                <w:lang w:val="en-US"/>
-              </w:rPr>
-              <w:t>{{ case.</w:t>
+            <w:proofErr w:type="gramStart"/>
+            <w:r>
+              <w:rPr>
+                <w:lang w:val="en-US"/>
+              </w:rPr>
+              <w:t xml:space="preserve">{{ </w:t>
+            </w:r>
+            <w:proofErr w:type="spellStart"/>
+            <w:r>
+              <w:rPr>
+                <w:lang w:val="en-US"/>
+              </w:rPr>
+              <w:t>case</w:t>
+            </w:r>
+            <w:proofErr w:type="gramEnd"/>
+            <w:r>
+              <w:rPr>
+                <w:lang w:val="en-US"/>
+              </w:rPr>
+              <w:t>.</w:t>
             </w:r>
             <w:r>
               <w:rPr>
@@ -3348,6 +4719,7 @@
               </w:rPr>
               <w:t>tradeUnionCount</w:t>
             </w:r>
+            <w:proofErr w:type="spellEnd"/>
             <w:r>
               <w:rPr>
                 <w:lang w:val="en-US"/>
@@ -3397,14 +4769,30 @@
               <w:rPr>
                 <w:lang w:val="en-US"/>
               </w:rPr>
-              <w:t>{{case|var_verbose_name(“</w:t>
-            </w:r>
+              <w:t>{{</w:t>
+            </w:r>
+            <w:proofErr w:type="spellStart"/>
+            <w:r>
+              <w:rPr>
+                <w:lang w:val="en-US"/>
+              </w:rPr>
+              <w:t>case|var_verbose_name</w:t>
+            </w:r>
+            <w:proofErr w:type="spellEnd"/>
+            <w:r>
+              <w:rPr>
+                <w:lang w:val="en-US"/>
+              </w:rPr>
+              <w:t>(“</w:t>
+            </w:r>
+            <w:proofErr w:type="spellStart"/>
             <w:r>
               <w:rPr>
                 <w:lang w:val="en-US"/>
               </w:rPr>
               <w:t>case_additional_info</w:t>
             </w:r>
+            <w:proofErr w:type="spellEnd"/>
             <w:r>
               <w:rPr>
                 <w:lang w:val="en-US"/>
@@ -3423,24 +4811,34 @@
                 <w:lang w:val="en-US"/>
               </w:rPr>
             </w:pPr>
-            <w:r>
-              <w:rPr>
-                <w:lang w:val="en-US"/>
-              </w:rPr>
-              <w:t>{{ case.</w:t>
-            </w:r>
-            <w:r>
-              <w:rPr>
-                <w:lang w:val="en-US"/>
-              </w:rPr>
-              <w:t>c</w:t>
-            </w:r>
-            <w:r>
-              <w:rPr>
-                <w:lang w:val="en-US"/>
-              </w:rPr>
-              <w:t>ase_additional_info</w:t>
-            </w:r>
+            <w:proofErr w:type="gramStart"/>
+            <w:r>
+              <w:rPr>
+                <w:lang w:val="en-US"/>
+              </w:rPr>
+              <w:t xml:space="preserve">{{ </w:t>
+            </w:r>
+            <w:proofErr w:type="spellStart"/>
+            <w:r>
+              <w:rPr>
+                <w:lang w:val="en-US"/>
+              </w:rPr>
+              <w:t>case</w:t>
+            </w:r>
+            <w:proofErr w:type="gramEnd"/>
+            <w:r>
+              <w:rPr>
+                <w:lang w:val="en-US"/>
+              </w:rPr>
+              <w:t>.</w:t>
+            </w:r>
+            <w:r>
+              <w:rPr>
+                <w:lang w:val="en-US"/>
+              </w:rPr>
+              <w:t>case_additional_info</w:t>
+            </w:r>
+            <w:proofErr w:type="spellEnd"/>
             <w:r>
               <w:rPr>
                 <w:lang w:val="en-US"/>
@@ -3490,14 +4888,30 @@
               <w:rPr>
                 <w:lang w:val="en-US"/>
               </w:rPr>
-              <w:t>{{case|var_verbose_name(“</w:t>
-            </w:r>
+              <w:t>{{</w:t>
+            </w:r>
+            <w:proofErr w:type="spellStart"/>
+            <w:r>
+              <w:rPr>
+                <w:lang w:val="en-US"/>
+              </w:rPr>
+              <w:t>case|var_verbose_name</w:t>
+            </w:r>
+            <w:proofErr w:type="spellEnd"/>
+            <w:r>
+              <w:rPr>
+                <w:lang w:val="en-US"/>
+              </w:rPr>
+              <w:t>(“</w:t>
+            </w:r>
+            <w:proofErr w:type="spellStart"/>
             <w:r>
               <w:rPr>
                 <w:lang w:val="en-US"/>
               </w:rPr>
               <w:t>frequent_problems</w:t>
             </w:r>
+            <w:proofErr w:type="spellEnd"/>
             <w:r>
               <w:rPr>
                 <w:lang w:val="en-US"/>
@@ -3516,11 +4930,26 @@
                 <w:lang w:val="en-US"/>
               </w:rPr>
             </w:pPr>
-            <w:r>
-              <w:rPr>
-                <w:lang w:val="en-US"/>
-              </w:rPr>
-              <w:t>{{ case.</w:t>
+            <w:proofErr w:type="gramStart"/>
+            <w:r>
+              <w:rPr>
+                <w:lang w:val="en-US"/>
+              </w:rPr>
+              <w:t xml:space="preserve">{{ </w:t>
+            </w:r>
+            <w:proofErr w:type="spellStart"/>
+            <w:r>
+              <w:rPr>
+                <w:lang w:val="en-US"/>
+              </w:rPr>
+              <w:t>case</w:t>
+            </w:r>
+            <w:proofErr w:type="gramEnd"/>
+            <w:r>
+              <w:rPr>
+                <w:lang w:val="en-US"/>
+              </w:rPr>
+              <w:t>.</w:t>
             </w:r>
             <w:r>
               <w:rPr>
@@ -3528,6 +4957,7 @@
               </w:rPr>
               <w:t>frequent_problems</w:t>
             </w:r>
+            <w:proofErr w:type="spellEnd"/>
             <w:r>
               <w:rPr>
                 <w:lang w:val="en-US"/>
@@ -3577,7 +5007,54 @@
               <w:rPr>
                 <w:lang w:val="en-US"/>
               </w:rPr>
-              <w:t>{{case|var_verbose_name(“</w:t>
+              <w:t>{{</w:t>
+            </w:r>
+            <w:proofErr w:type="spellStart"/>
+            <w:r>
+              <w:rPr>
+                <w:lang w:val="en-US"/>
+              </w:rPr>
+              <w:t>case|var_verbose_name</w:t>
+            </w:r>
+            <w:proofErr w:type="spellEnd"/>
+            <w:r>
+              <w:rPr>
+                <w:lang w:val="en-US"/>
+              </w:rPr>
+              <w:t>(“decision”)}}</w:t>
+            </w:r>
+          </w:p>
+        </w:tc>
+        <w:tc>
+          <w:tcPr>
+            <w:tcW w:w="3310" w:type="dxa"/>
+          </w:tcPr>
+          <w:p>
+            <w:pPr>
+              <w:rPr>
+                <w:lang w:val="en-US"/>
+              </w:rPr>
+            </w:pPr>
+            <w:proofErr w:type="gramStart"/>
+            <w:r>
+              <w:rPr>
+                <w:lang w:val="en-US"/>
+              </w:rPr>
+              <w:t xml:space="preserve">{{ </w:t>
+            </w:r>
+            <w:proofErr w:type="spellStart"/>
+            <w:r>
+              <w:rPr>
+                <w:lang w:val="en-US"/>
+              </w:rPr>
+              <w:t>case</w:t>
+            </w:r>
+            <w:proofErr w:type="gramEnd"/>
+            <w:r>
+              <w:rPr>
+                <w:lang w:val="en-US"/>
+              </w:rPr>
+              <w:t>.</w:t>
             </w:r>
             <w:r>
               <w:rPr>
@@ -3585,36 +5062,7 @@
               </w:rPr>
               <w:t>decision</w:t>
             </w:r>
-            <w:r>
-              <w:rPr>
-                <w:lang w:val="en-US"/>
-              </w:rPr>
-              <w:t>”)}}</w:t>
-            </w:r>
-          </w:p>
-        </w:tc>
-        <w:tc>
-          <w:tcPr>
-            <w:tcW w:w="3310" w:type="dxa"/>
-          </w:tcPr>
-          <w:p>
-            <w:pPr>
-              <w:rPr>
-                <w:lang w:val="en-US"/>
-              </w:rPr>
-            </w:pPr>
-            <w:r>
-              <w:rPr>
-                <w:lang w:val="en-US"/>
-              </w:rPr>
-              <w:t>{{ case.</w:t>
-            </w:r>
-            <w:r>
-              <w:rPr>
-                <w:lang w:val="en-US"/>
-              </w:rPr>
-              <w:t>decision</w:t>
-            </w:r>
+            <w:proofErr w:type="spellEnd"/>
             <w:r>
               <w:rPr>
                 <w:lang w:val="en-US"/>
@@ -3664,7 +5112,54 @@
               <w:rPr>
                 <w:lang w:val="en-US"/>
               </w:rPr>
-              <w:t>{{case|var_verbose_name(“</w:t>
+              <w:t>{{</w:t>
+            </w:r>
+            <w:proofErr w:type="spellStart"/>
+            <w:r>
+              <w:rPr>
+                <w:lang w:val="en-US"/>
+              </w:rPr>
+              <w:t>case|var_verbose_name</w:t>
+            </w:r>
+            <w:proofErr w:type="spellEnd"/>
+            <w:r>
+              <w:rPr>
+                <w:lang w:val="en-US"/>
+              </w:rPr>
+              <w:t>(“advice”)}}</w:t>
+            </w:r>
+          </w:p>
+        </w:tc>
+        <w:tc>
+          <w:tcPr>
+            <w:tcW w:w="3310" w:type="dxa"/>
+          </w:tcPr>
+          <w:p>
+            <w:pPr>
+              <w:rPr>
+                <w:lang w:val="en-US"/>
+              </w:rPr>
+            </w:pPr>
+            <w:proofErr w:type="gramStart"/>
+            <w:r>
+              <w:rPr>
+                <w:lang w:val="en-US"/>
+              </w:rPr>
+              <w:t xml:space="preserve">{{ </w:t>
+            </w:r>
+            <w:proofErr w:type="spellStart"/>
+            <w:r>
+              <w:rPr>
+                <w:lang w:val="en-US"/>
+              </w:rPr>
+              <w:t>case</w:t>
+            </w:r>
+            <w:proofErr w:type="gramEnd"/>
+            <w:r>
+              <w:rPr>
+                <w:lang w:val="en-US"/>
+              </w:rPr>
+              <w:t>.</w:t>
             </w:r>
             <w:r>
               <w:rPr>
@@ -3672,36 +5167,7 @@
               </w:rPr>
               <w:t>advice</w:t>
             </w:r>
-            <w:r>
-              <w:rPr>
-                <w:lang w:val="en-US"/>
-              </w:rPr>
-              <w:t>”)}}</w:t>
-            </w:r>
-          </w:p>
-        </w:tc>
-        <w:tc>
-          <w:tcPr>
-            <w:tcW w:w="3310" w:type="dxa"/>
-          </w:tcPr>
-          <w:p>
-            <w:pPr>
-              <w:rPr>
-                <w:lang w:val="en-US"/>
-              </w:rPr>
-            </w:pPr>
-            <w:r>
-              <w:rPr>
-                <w:lang w:val="en-US"/>
-              </w:rPr>
-              <w:t>{{ case.</w:t>
-            </w:r>
-            <w:r>
-              <w:rPr>
-                <w:lang w:val="en-US"/>
-              </w:rPr>
-              <w:t>advice</w:t>
-            </w:r>
+            <w:proofErr w:type="spellEnd"/>
             <w:r>
               <w:rPr>
                 <w:lang w:val="en-US"/>
@@ -3751,14 +5217,30 @@
               <w:rPr>
                 <w:lang w:val="en-US"/>
               </w:rPr>
-              <w:t>{{case|var_verbose_name(“</w:t>
-            </w:r>
+              <w:t>{{</w:t>
+            </w:r>
+            <w:proofErr w:type="spellStart"/>
+            <w:r>
+              <w:rPr>
+                <w:lang w:val="en-US"/>
+              </w:rPr>
+              <w:t>case|var_verbose_name</w:t>
+            </w:r>
+            <w:proofErr w:type="spellEnd"/>
+            <w:r>
+              <w:rPr>
+                <w:lang w:val="en-US"/>
+              </w:rPr>
+              <w:t>(“</w:t>
+            </w:r>
+            <w:proofErr w:type="spellStart"/>
             <w:r>
               <w:rPr>
                 <w:lang w:val="en-US"/>
               </w:rPr>
               <w:t>has_violation_in_covid</w:t>
             </w:r>
+            <w:proofErr w:type="spellEnd"/>
             <w:r>
               <w:rPr>
                 <w:lang w:val="en-US"/>
@@ -3777,18 +5259,34 @@
                 <w:lang w:val="en-US"/>
               </w:rPr>
             </w:pPr>
-            <w:r>
-              <w:rPr>
-                <w:lang w:val="en-US"/>
-              </w:rPr>
-              <w:t>{{ case.</w:t>
-            </w:r>
-            <w:r>
-              <w:rPr>
-                <w:lang w:val="en-US"/>
-              </w:rPr>
-              <w:t>has_violation_in_covid</w:t>
-            </w:r>
+            <w:proofErr w:type="gramStart"/>
+            <w:r>
+              <w:rPr>
+                <w:lang w:val="en-US"/>
+              </w:rPr>
+              <w:t xml:space="preserve">{{ </w:t>
+            </w:r>
+            <w:proofErr w:type="spellStart"/>
+            <w:r>
+              <w:rPr>
+                <w:lang w:val="en-US"/>
+              </w:rPr>
+              <w:t>case.</w:t>
+            </w:r>
+            <w:r>
+              <w:rPr>
+                <w:lang w:val="en-US"/>
+              </w:rPr>
+              <w:t>has</w:t>
+            </w:r>
+            <w:proofErr w:type="gramEnd"/>
+            <w:r>
+              <w:rPr>
+                <w:lang w:val="en-US"/>
+              </w:rPr>
+              <w:t>_violation_in_covid</w:t>
+            </w:r>
+            <w:proofErr w:type="spellEnd"/>
             <w:r>
               <w:rPr>
                 <w:lang w:val="en-US"/>
@@ -3838,14 +5336,30 @@
               <w:rPr>
                 <w:lang w:val="en-US"/>
               </w:rPr>
-              <w:t>{{case|var_verbose_name(“</w:t>
-            </w:r>
+              <w:t>{{</w:t>
+            </w:r>
+            <w:proofErr w:type="spellStart"/>
+            <w:r>
+              <w:rPr>
+                <w:lang w:val="en-US"/>
+              </w:rPr>
+              <w:t>case|var_verbose_name</w:t>
+            </w:r>
+            <w:proofErr w:type="spellEnd"/>
+            <w:r>
+              <w:rPr>
+                <w:lang w:val="en-US"/>
+              </w:rPr>
+              <w:t>(“</w:t>
+            </w:r>
+            <w:proofErr w:type="spellStart"/>
             <w:r>
               <w:rPr>
                 <w:lang w:val="en-US"/>
               </w:rPr>
               <w:t>violationType</w:t>
             </w:r>
+            <w:proofErr w:type="spellEnd"/>
             <w:r>
               <w:rPr>
                 <w:lang w:val="en-US"/>
@@ -3864,11 +5378,26 @@
                 <w:lang w:val="en-US"/>
               </w:rPr>
             </w:pPr>
-            <w:r>
-              <w:rPr>
-                <w:lang w:val="en-US"/>
-              </w:rPr>
-              <w:t>{{ case.</w:t>
+            <w:proofErr w:type="gramStart"/>
+            <w:r>
+              <w:rPr>
+                <w:lang w:val="en-US"/>
+              </w:rPr>
+              <w:t xml:space="preserve">{{ </w:t>
+            </w:r>
+            <w:proofErr w:type="spellStart"/>
+            <w:r>
+              <w:rPr>
+                <w:lang w:val="en-US"/>
+              </w:rPr>
+              <w:t>case</w:t>
+            </w:r>
+            <w:proofErr w:type="gramEnd"/>
+            <w:r>
+              <w:rPr>
+                <w:lang w:val="en-US"/>
+              </w:rPr>
+              <w:t>.</w:t>
             </w:r>
             <w:r>
               <w:rPr>
@@ -3876,6 +5405,7 @@
               </w:rPr>
               <w:t>violationType</w:t>
             </w:r>
+            <w:proofErr w:type="spellEnd"/>
             <w:r>
               <w:rPr>
                 <w:lang w:val="en-US"/>
@@ -3925,14 +5455,30 @@
               <w:rPr>
                 <w:lang w:val="en-US"/>
               </w:rPr>
-              <w:t>{{case|var_verbose_name(“</w:t>
-            </w:r>
+              <w:t>{{</w:t>
+            </w:r>
+            <w:proofErr w:type="spellStart"/>
+            <w:r>
+              <w:rPr>
+                <w:lang w:val="en-US"/>
+              </w:rPr>
+              <w:t>case|var_verbose_name</w:t>
+            </w:r>
+            <w:proofErr w:type="spellEnd"/>
+            <w:r>
+              <w:rPr>
+                <w:lang w:val="en-US"/>
+              </w:rPr>
+              <w:t>(“</w:t>
+            </w:r>
+            <w:proofErr w:type="spellStart"/>
             <w:r>
               <w:rPr>
                 <w:lang w:val="en-US"/>
               </w:rPr>
               <w:t>violationType_another</w:t>
             </w:r>
+            <w:proofErr w:type="spellEnd"/>
             <w:r>
               <w:rPr>
                 <w:lang w:val="en-US"/>
@@ -3951,11 +5497,26 @@
                 <w:lang w:val="en-US"/>
               </w:rPr>
             </w:pPr>
-            <w:r>
-              <w:rPr>
-                <w:lang w:val="en-US"/>
-              </w:rPr>
-              <w:t>{{ case.</w:t>
+            <w:proofErr w:type="gramStart"/>
+            <w:r>
+              <w:rPr>
+                <w:lang w:val="en-US"/>
+              </w:rPr>
+              <w:t xml:space="preserve">{{ </w:t>
+            </w:r>
+            <w:proofErr w:type="spellStart"/>
+            <w:r>
+              <w:rPr>
+                <w:lang w:val="en-US"/>
+              </w:rPr>
+              <w:t>case</w:t>
+            </w:r>
+            <w:proofErr w:type="gramEnd"/>
+            <w:r>
+              <w:rPr>
+                <w:lang w:val="en-US"/>
+              </w:rPr>
+              <w:t>.</w:t>
             </w:r>
             <w:r>
               <w:rPr>
@@ -3963,6 +5524,7 @@
               </w:rPr>
               <w:t>violationType_another</w:t>
             </w:r>
+            <w:proofErr w:type="spellEnd"/>
             <w:r>
               <w:rPr>
                 <w:lang w:val="en-US"/>
@@ -4012,14 +5574,30 @@
               <w:rPr>
                 <w:lang w:val="en-US"/>
               </w:rPr>
-              <w:t>{{case|var_verbose_name(“</w:t>
-            </w:r>
+              <w:t>{{</w:t>
+            </w:r>
+            <w:proofErr w:type="spellStart"/>
+            <w:r>
+              <w:rPr>
+                <w:lang w:val="en-US"/>
+              </w:rPr>
+              <w:t>case|var_verbose_name</w:t>
+            </w:r>
+            <w:proofErr w:type="spellEnd"/>
+            <w:r>
+              <w:rPr>
+                <w:lang w:val="en-US"/>
+              </w:rPr>
+              <w:t>(“</w:t>
+            </w:r>
+            <w:proofErr w:type="spellStart"/>
             <w:r>
               <w:rPr>
                 <w:lang w:val="en-US"/>
               </w:rPr>
               <w:t>changesInSalary</w:t>
             </w:r>
+            <w:proofErr w:type="spellEnd"/>
             <w:r>
               <w:rPr>
                 <w:lang w:val="en-US"/>
@@ -4038,11 +5616,26 @@
                 <w:lang w:val="en-US"/>
               </w:rPr>
             </w:pPr>
-            <w:r>
-              <w:rPr>
-                <w:lang w:val="en-US"/>
-              </w:rPr>
-              <w:t>{{ case.</w:t>
+            <w:proofErr w:type="gramStart"/>
+            <w:r>
+              <w:rPr>
+                <w:lang w:val="en-US"/>
+              </w:rPr>
+              <w:t xml:space="preserve">{{ </w:t>
+            </w:r>
+            <w:proofErr w:type="spellStart"/>
+            <w:r>
+              <w:rPr>
+                <w:lang w:val="en-US"/>
+              </w:rPr>
+              <w:t>case</w:t>
+            </w:r>
+            <w:proofErr w:type="gramEnd"/>
+            <w:r>
+              <w:rPr>
+                <w:lang w:val="en-US"/>
+              </w:rPr>
+              <w:t>.</w:t>
             </w:r>
             <w:r>
               <w:rPr>
@@ -4050,6 +5643,7 @@
               </w:rPr>
               <w:t>changesInSalary</w:t>
             </w:r>
+            <w:proofErr w:type="spellEnd"/>
             <w:r>
               <w:rPr>
                 <w:lang w:val="en-US"/>
@@ -4099,14 +5693,30 @@
               <w:rPr>
                 <w:lang w:val="en-US"/>
               </w:rPr>
-              <w:t>{{case|var_verbose_name(“</w:t>
-            </w:r>
+              <w:t>{{</w:t>
+            </w:r>
+            <w:proofErr w:type="spellStart"/>
+            <w:r>
+              <w:rPr>
+                <w:lang w:val="en-US"/>
+              </w:rPr>
+              <w:t>case|var_verbose_name</w:t>
+            </w:r>
+            <w:proofErr w:type="spellEnd"/>
+            <w:r>
+              <w:rPr>
+                <w:lang w:val="en-US"/>
+              </w:rPr>
+              <w:t>(“</w:t>
+            </w:r>
+            <w:proofErr w:type="spellStart"/>
             <w:r>
               <w:rPr>
                 <w:lang w:val="en-US"/>
               </w:rPr>
               <w:t>changesInSalary_another</w:t>
             </w:r>
+            <w:proofErr w:type="spellEnd"/>
             <w:r>
               <w:rPr>
                 <w:lang w:val="en-US"/>
@@ -4125,11 +5735,26 @@
                 <w:lang w:val="en-US"/>
               </w:rPr>
             </w:pPr>
-            <w:r>
-              <w:rPr>
-                <w:lang w:val="en-US"/>
-              </w:rPr>
-              <w:t>{{ case.</w:t>
+            <w:proofErr w:type="gramStart"/>
+            <w:r>
+              <w:rPr>
+                <w:lang w:val="en-US"/>
+              </w:rPr>
+              <w:t xml:space="preserve">{{ </w:t>
+            </w:r>
+            <w:proofErr w:type="spellStart"/>
+            <w:r>
+              <w:rPr>
+                <w:lang w:val="en-US"/>
+              </w:rPr>
+              <w:t>case</w:t>
+            </w:r>
+            <w:proofErr w:type="gramEnd"/>
+            <w:r>
+              <w:rPr>
+                <w:lang w:val="en-US"/>
+              </w:rPr>
+              <w:t>.</w:t>
             </w:r>
             <w:r>
               <w:rPr>
@@ -4137,6 +5762,7 @@
               </w:rPr>
               <w:t>changesInSalary_another</w:t>
             </w:r>
+            <w:proofErr w:type="spellEnd"/>
             <w:r>
               <w:rPr>
                 <w:lang w:val="en-US"/>
@@ -4186,7 +5812,54 @@
               <w:rPr>
                 <w:lang w:val="en-US"/>
               </w:rPr>
-              <w:t>{{case|var_verbose_name(“</w:t>
+              <w:t>{{</w:t>
+            </w:r>
+            <w:proofErr w:type="spellStart"/>
+            <w:r>
+              <w:rPr>
+                <w:lang w:val="en-US"/>
+              </w:rPr>
+              <w:t>case|var_verbose_name</w:t>
+            </w:r>
+            <w:proofErr w:type="spellEnd"/>
+            <w:r>
+              <w:rPr>
+                <w:lang w:val="en-US"/>
+              </w:rPr>
+              <w:t>(“user”)}}</w:t>
+            </w:r>
+          </w:p>
+        </w:tc>
+        <w:tc>
+          <w:tcPr>
+            <w:tcW w:w="3310" w:type="dxa"/>
+          </w:tcPr>
+          <w:p>
+            <w:pPr>
+              <w:rPr>
+                <w:lang w:val="en-US"/>
+              </w:rPr>
+            </w:pPr>
+            <w:proofErr w:type="gramStart"/>
+            <w:r>
+              <w:rPr>
+                <w:lang w:val="en-US"/>
+              </w:rPr>
+              <w:t xml:space="preserve">{{ </w:t>
+            </w:r>
+            <w:proofErr w:type="spellStart"/>
+            <w:r>
+              <w:rPr>
+                <w:lang w:val="en-US"/>
+              </w:rPr>
+              <w:t>case</w:t>
+            </w:r>
+            <w:proofErr w:type="gramEnd"/>
+            <w:r>
+              <w:rPr>
+                <w:lang w:val="en-US"/>
+              </w:rPr>
+              <w:t>.</w:t>
             </w:r>
             <w:r>
               <w:rPr>
@@ -4194,36 +5867,7 @@
               </w:rPr>
               <w:t>user</w:t>
             </w:r>
-            <w:r>
-              <w:rPr>
-                <w:lang w:val="en-US"/>
-              </w:rPr>
-              <w:t>”)}}</w:t>
-            </w:r>
-          </w:p>
-        </w:tc>
-        <w:tc>
-          <w:tcPr>
-            <w:tcW w:w="3310" w:type="dxa"/>
-          </w:tcPr>
-          <w:p>
-            <w:pPr>
-              <w:rPr>
-                <w:lang w:val="en-US"/>
-              </w:rPr>
-            </w:pPr>
-            <w:r>
-              <w:rPr>
-                <w:lang w:val="en-US"/>
-              </w:rPr>
-              <w:t>{{ case.</w:t>
-            </w:r>
-            <w:r>
-              <w:rPr>
-                <w:lang w:val="en-US"/>
-              </w:rPr>
-              <w:t>user</w:t>
-            </w:r>
+            <w:proofErr w:type="spellEnd"/>
             <w:r>
               <w:rPr>
                 <w:lang w:val="en-US"/>
@@ -4273,19 +5917,21 @@
               <w:rPr>
                 <w:lang w:val="en-US"/>
               </w:rPr>
-              <w:t>{{case|var_verbose_name(“</w:t>
-            </w:r>
-            <w:r>
-              <w:rPr>
-                <w:lang w:val="en-US"/>
-              </w:rPr>
-              <w:t>comment</w:t>
-            </w:r>
-            <w:r>
-              <w:rPr>
-                <w:lang w:val="en-US"/>
-              </w:rPr>
-              <w:t>”)}}</w:t>
+              <w:t>{{</w:t>
+            </w:r>
+            <w:proofErr w:type="spellStart"/>
+            <w:r>
+              <w:rPr>
+                <w:lang w:val="en-US"/>
+              </w:rPr>
+              <w:t>case|var_verbose_name</w:t>
+            </w:r>
+            <w:proofErr w:type="spellEnd"/>
+            <w:r>
+              <w:rPr>
+                <w:lang w:val="en-US"/>
+              </w:rPr>
+              <w:t>(“comment”)}}</w:t>
             </w:r>
           </w:p>
         </w:tc>
@@ -4303,21 +5949,69 @@
               <w:rPr>
                 <w:lang w:val="en-US"/>
               </w:rPr>
-              <w:t>{{ case.</w:t>
-            </w:r>
-            <w:r>
-              <w:rPr>
-                <w:lang w:val="en-US"/>
-              </w:rPr>
-              <w:t>comment</w:t>
-            </w:r>
-            <w:bookmarkStart w:id="0" w:name="_GoBack"/>
-            <w:bookmarkEnd w:id="0"/>
+              <w:t>{% for item in comment %}</w:t>
+            </w:r>
+          </w:p>
+          <w:p>
+            <w:pPr>
+              <w:rPr>
+                <w:lang w:val="en-US"/>
+              </w:rPr>
+            </w:pPr>
+            <w:proofErr w:type="gramStart"/>
+            <w:r>
+              <w:rPr>
+                <w:lang w:val="en-US"/>
+              </w:rPr>
+              <w:t xml:space="preserve">{{ </w:t>
+            </w:r>
+            <w:proofErr w:type="spellStart"/>
+            <w:r>
+              <w:rPr>
+                <w:lang w:val="en-US"/>
+              </w:rPr>
+              <w:t>item</w:t>
+            </w:r>
+            <w:proofErr w:type="gramEnd"/>
+            <w:r>
+              <w:rPr>
+                <w:lang w:val="en-US"/>
+              </w:rPr>
+              <w:t>.comment</w:t>
+            </w:r>
+            <w:proofErr w:type="spellEnd"/>
             <w:r>
               <w:rPr>
                 <w:lang w:val="en-US"/>
               </w:rPr>
               <w:t xml:space="preserve"> }}</w:t>
+            </w:r>
+          </w:p>
+          <w:p>
+            <w:pPr>
+              <w:rPr>
+                <w:lang w:val="en-US"/>
+              </w:rPr>
+            </w:pPr>
+            <w:r>
+              <w:rPr>
+                <w:lang w:val="en-US"/>
+              </w:rPr>
+              <w:t xml:space="preserve">{% </w:t>
+            </w:r>
+            <w:proofErr w:type="spellStart"/>
+            <w:r>
+              <w:rPr>
+                <w:lang w:val="en-US"/>
+              </w:rPr>
+              <w:t>endfor</w:t>
+            </w:r>
+            <w:proofErr w:type="spellEnd"/>
+            <w:r>
+              <w:rPr>
+                <w:lang w:val="en-US"/>
+              </w:rPr>
+              <w:t xml:space="preserve"> %}</w:t>
             </w:r>
           </w:p>
         </w:tc>

</xml_diff>